<commit_message>
3 acceso a BBDD
</commit_message>
<xml_diff>
--- a/store 2020a 14 septiembre/SpringReact.docx
+++ b/store 2020a 14 septiembre/SpringReact.docx
@@ -135,7 +135,25 @@
           <w:sz w:val="28"/>
           <w:szCs w:val="28"/>
         </w:rPr>
-        <w:t> y seleccione las siguientes dependencias:</w:t>
+        <w:t> y seleccione las siguientes dependencias</w:t>
+      </w:r>
+      <w:r>
+        <w:rPr>
+          <w:rFonts w:asciiTheme="minorHAnsi" w:hAnsiTheme="minorHAnsi" w:cstheme="minorHAnsi"/>
+          <w:color w:val="333333"/>
+          <w:sz w:val="28"/>
+          <w:szCs w:val="28"/>
+        </w:rPr>
+        <w:t xml:space="preserve"> recomendadas</w:t>
+      </w:r>
+      <w:r>
+        <w:rPr>
+          <w:rFonts w:asciiTheme="minorHAnsi" w:hAnsiTheme="minorHAnsi" w:cstheme="minorHAnsi"/>
+          <w:color w:val="333333"/>
+          <w:sz w:val="28"/>
+          <w:szCs w:val="28"/>
+        </w:rPr>
+        <w:t>:</w:t>
       </w:r>
     </w:p>
     <w:p>
@@ -236,8 +254,6 @@
         </w:rPr>
         <w:t>JPA</w:t>
       </w:r>
-      <w:bookmarkStart w:id="0" w:name="_GoBack"/>
-      <w:bookmarkEnd w:id="0"/>
     </w:p>
     <w:p>
       <w:pPr>
@@ -262,6 +278,2062 @@
           <w:szCs w:val="28"/>
         </w:rPr>
         <w:t>H2</w:t>
+      </w:r>
+    </w:p>
+    <w:p>
+      <w:pPr>
+        <w:pStyle w:val="NormalWeb"/>
+        <w:spacing w:line="408" w:lineRule="atLeast"/>
+        <w:ind w:left="720"/>
+        <w:rPr>
+          <w:rFonts w:asciiTheme="minorHAnsi" w:hAnsiTheme="minorHAnsi" w:cstheme="minorHAnsi"/>
+          <w:color w:val="333333"/>
+          <w:sz w:val="28"/>
+          <w:szCs w:val="28"/>
+        </w:rPr>
+      </w:pPr>
+      <w:r>
+        <w:rPr>
+          <w:rFonts w:asciiTheme="minorHAnsi" w:hAnsiTheme="minorHAnsi" w:cstheme="minorHAnsi"/>
+          <w:color w:val="333333"/>
+          <w:sz w:val="28"/>
+          <w:szCs w:val="28"/>
+        </w:rPr>
+        <w:t>Las que yo selecciono:</w:t>
+      </w:r>
+    </w:p>
+    <w:p>
+      <w:pPr>
+        <w:numPr>
+          <w:ilvl w:val="0"/>
+          <w:numId w:val="1"/>
+        </w:numPr>
+        <w:pBdr>
+          <w:bottom w:val="single" w:sz="6" w:space="0" w:color="DCE8E8"/>
+        </w:pBdr>
+        <w:spacing w:after="0" w:line="240" w:lineRule="auto"/>
+        <w:rPr>
+          <w:rFonts w:ascii="&amp;quot" w:eastAsia="Times New Roman" w:hAnsi="&amp;quot" w:cs="Times New Roman"/>
+          <w:color w:val="000000"/>
+          <w:sz w:val="23"/>
+          <w:szCs w:val="23"/>
+          <w:lang w:eastAsia="es-ES"/>
+        </w:rPr>
+      </w:pPr>
+      <w:r>
+        <w:rPr>
+          <w:rFonts w:ascii="&amp;quot" w:eastAsia="Times New Roman" w:hAnsi="&amp;quot" w:cs="Times New Roman"/>
+          <w:b/>
+          <w:bCs/>
+          <w:color w:val="000000"/>
+          <w:sz w:val="26"/>
+          <w:szCs w:val="26"/>
+          <w:lang w:eastAsia="es-ES"/>
+        </w:rPr>
+        <w:t xml:space="preserve">Spring </w:t>
+      </w:r>
+      <w:proofErr w:type="spellStart"/>
+      <w:r>
+        <w:rPr>
+          <w:rFonts w:ascii="&amp;quot" w:eastAsia="Times New Roman" w:hAnsi="&amp;quot" w:cs="Times New Roman"/>
+          <w:b/>
+          <w:bCs/>
+          <w:color w:val="000000"/>
+          <w:sz w:val="26"/>
+          <w:szCs w:val="26"/>
+          <w:lang w:eastAsia="es-ES"/>
+        </w:rPr>
+        <w:t>Boot</w:t>
+      </w:r>
+      <w:proofErr w:type="spellEnd"/>
+      <w:r>
+        <w:rPr>
+          <w:rFonts w:ascii="&amp;quot" w:eastAsia="Times New Roman" w:hAnsi="&amp;quot" w:cs="Times New Roman"/>
+          <w:b/>
+          <w:bCs/>
+          <w:color w:val="000000"/>
+          <w:sz w:val="26"/>
+          <w:szCs w:val="26"/>
+          <w:lang w:eastAsia="es-ES"/>
+        </w:rPr>
+        <w:t xml:space="preserve"> </w:t>
+      </w:r>
+      <w:proofErr w:type="spellStart"/>
+      <w:r>
+        <w:rPr>
+          <w:rFonts w:ascii="&amp;quot" w:eastAsia="Times New Roman" w:hAnsi="&amp;quot" w:cs="Times New Roman"/>
+          <w:b/>
+          <w:bCs/>
+          <w:color w:val="000000"/>
+          <w:sz w:val="26"/>
+          <w:szCs w:val="26"/>
+          <w:lang w:eastAsia="es-ES"/>
+        </w:rPr>
+        <w:t>DevTools</w:t>
+      </w:r>
+      <w:proofErr w:type="spellEnd"/>
+      <w:r>
+        <w:rPr>
+          <w:rFonts w:ascii="&amp;quot" w:eastAsia="Times New Roman" w:hAnsi="&amp;quot" w:cs="Times New Roman"/>
+          <w:b/>
+          <w:bCs/>
+          <w:color w:val="000000"/>
+          <w:sz w:val="26"/>
+          <w:szCs w:val="26"/>
+          <w:lang w:eastAsia="es-ES"/>
+        </w:rPr>
+        <w:t xml:space="preserve"> </w:t>
+      </w:r>
+      <w:r>
+        <w:rPr>
+          <w:rFonts w:ascii="&amp;quot" w:eastAsia="Times New Roman" w:hAnsi="&amp;quot" w:cs="Times New Roman"/>
+          <w:b/>
+          <w:bCs/>
+          <w:caps/>
+          <w:color w:val="FFFFFF"/>
+          <w:sz w:val="20"/>
+          <w:szCs w:val="20"/>
+          <w:shd w:val="clear" w:color="auto" w:fill="6DB33F"/>
+          <w:lang w:eastAsia="es-ES"/>
+        </w:rPr>
+        <w:t xml:space="preserve">Developer </w:t>
+      </w:r>
+      <w:proofErr w:type="spellStart"/>
+      <w:r>
+        <w:rPr>
+          <w:rFonts w:ascii="&amp;quot" w:eastAsia="Times New Roman" w:hAnsi="&amp;quot" w:cs="Times New Roman"/>
+          <w:b/>
+          <w:bCs/>
+          <w:caps/>
+          <w:color w:val="FFFFFF"/>
+          <w:sz w:val="20"/>
+          <w:szCs w:val="20"/>
+          <w:shd w:val="clear" w:color="auto" w:fill="6DB33F"/>
+          <w:lang w:eastAsia="es-ES"/>
+        </w:rPr>
+        <w:t>Tools</w:t>
+      </w:r>
+      <w:r>
+        <w:rPr>
+          <w:rFonts w:ascii="&amp;quot" w:eastAsia="Times New Roman" w:hAnsi="&amp;quot" w:cs="Times New Roman"/>
+          <w:color w:val="000000"/>
+          <w:sz w:val="23"/>
+          <w:szCs w:val="23"/>
+          <w:lang w:eastAsia="es-ES"/>
+        </w:rPr>
+        <w:t>Provides</w:t>
+      </w:r>
+      <w:proofErr w:type="spellEnd"/>
+      <w:r>
+        <w:rPr>
+          <w:rFonts w:ascii="&amp;quot" w:eastAsia="Times New Roman" w:hAnsi="&amp;quot" w:cs="Times New Roman"/>
+          <w:color w:val="000000"/>
+          <w:sz w:val="23"/>
+          <w:szCs w:val="23"/>
+          <w:lang w:eastAsia="es-ES"/>
+        </w:rPr>
+        <w:t xml:space="preserve"> </w:t>
+      </w:r>
+      <w:proofErr w:type="spellStart"/>
+      <w:r>
+        <w:rPr>
+          <w:rFonts w:ascii="&amp;quot" w:eastAsia="Times New Roman" w:hAnsi="&amp;quot" w:cs="Times New Roman"/>
+          <w:color w:val="000000"/>
+          <w:sz w:val="23"/>
+          <w:szCs w:val="23"/>
+          <w:lang w:eastAsia="es-ES"/>
+        </w:rPr>
+        <w:t>fast</w:t>
+      </w:r>
+      <w:proofErr w:type="spellEnd"/>
+      <w:r>
+        <w:rPr>
+          <w:rFonts w:ascii="&amp;quot" w:eastAsia="Times New Roman" w:hAnsi="&amp;quot" w:cs="Times New Roman"/>
+          <w:color w:val="000000"/>
+          <w:sz w:val="23"/>
+          <w:szCs w:val="23"/>
+          <w:lang w:eastAsia="es-ES"/>
+        </w:rPr>
+        <w:t xml:space="preserve"> </w:t>
+      </w:r>
+      <w:proofErr w:type="spellStart"/>
+      <w:r>
+        <w:rPr>
+          <w:rFonts w:ascii="&amp;quot" w:eastAsia="Times New Roman" w:hAnsi="&amp;quot" w:cs="Times New Roman"/>
+          <w:color w:val="000000"/>
+          <w:sz w:val="23"/>
+          <w:szCs w:val="23"/>
+          <w:lang w:eastAsia="es-ES"/>
+        </w:rPr>
+        <w:t>application</w:t>
+      </w:r>
+      <w:proofErr w:type="spellEnd"/>
+      <w:r>
+        <w:rPr>
+          <w:rFonts w:ascii="&amp;quot" w:eastAsia="Times New Roman" w:hAnsi="&amp;quot" w:cs="Times New Roman"/>
+          <w:color w:val="000000"/>
+          <w:sz w:val="23"/>
+          <w:szCs w:val="23"/>
+          <w:lang w:eastAsia="es-ES"/>
+        </w:rPr>
+        <w:t xml:space="preserve"> </w:t>
+      </w:r>
+      <w:proofErr w:type="spellStart"/>
+      <w:r>
+        <w:rPr>
+          <w:rFonts w:ascii="&amp;quot" w:eastAsia="Times New Roman" w:hAnsi="&amp;quot" w:cs="Times New Roman"/>
+          <w:color w:val="000000"/>
+          <w:sz w:val="23"/>
+          <w:szCs w:val="23"/>
+          <w:lang w:eastAsia="es-ES"/>
+        </w:rPr>
+        <w:t>restarts</w:t>
+      </w:r>
+      <w:proofErr w:type="spellEnd"/>
+      <w:r>
+        <w:rPr>
+          <w:rFonts w:ascii="&amp;quot" w:eastAsia="Times New Roman" w:hAnsi="&amp;quot" w:cs="Times New Roman"/>
+          <w:color w:val="000000"/>
+          <w:sz w:val="23"/>
+          <w:szCs w:val="23"/>
+          <w:lang w:eastAsia="es-ES"/>
+        </w:rPr>
+        <w:t xml:space="preserve">, </w:t>
+      </w:r>
+      <w:proofErr w:type="spellStart"/>
+      <w:r>
+        <w:rPr>
+          <w:rFonts w:ascii="&amp;quot" w:eastAsia="Times New Roman" w:hAnsi="&amp;quot" w:cs="Times New Roman"/>
+          <w:color w:val="000000"/>
+          <w:sz w:val="23"/>
+          <w:szCs w:val="23"/>
+          <w:lang w:eastAsia="es-ES"/>
+        </w:rPr>
+        <w:t>LiveReload</w:t>
+      </w:r>
+      <w:proofErr w:type="spellEnd"/>
+      <w:r>
+        <w:rPr>
+          <w:rFonts w:ascii="&amp;quot" w:eastAsia="Times New Roman" w:hAnsi="&amp;quot" w:cs="Times New Roman"/>
+          <w:color w:val="000000"/>
+          <w:sz w:val="23"/>
+          <w:szCs w:val="23"/>
+          <w:lang w:eastAsia="es-ES"/>
+        </w:rPr>
+        <w:t xml:space="preserve">, and </w:t>
+      </w:r>
+      <w:proofErr w:type="spellStart"/>
+      <w:r>
+        <w:rPr>
+          <w:rFonts w:ascii="&amp;quot" w:eastAsia="Times New Roman" w:hAnsi="&amp;quot" w:cs="Times New Roman"/>
+          <w:color w:val="000000"/>
+          <w:sz w:val="23"/>
+          <w:szCs w:val="23"/>
+          <w:lang w:eastAsia="es-ES"/>
+        </w:rPr>
+        <w:t>configurations</w:t>
+      </w:r>
+      <w:proofErr w:type="spellEnd"/>
+      <w:r>
+        <w:rPr>
+          <w:rFonts w:ascii="&amp;quot" w:eastAsia="Times New Roman" w:hAnsi="&amp;quot" w:cs="Times New Roman"/>
+          <w:color w:val="000000"/>
+          <w:sz w:val="23"/>
+          <w:szCs w:val="23"/>
+          <w:lang w:eastAsia="es-ES"/>
+        </w:rPr>
+        <w:t xml:space="preserve"> </w:t>
+      </w:r>
+      <w:proofErr w:type="spellStart"/>
+      <w:r>
+        <w:rPr>
+          <w:rFonts w:ascii="&amp;quot" w:eastAsia="Times New Roman" w:hAnsi="&amp;quot" w:cs="Times New Roman"/>
+          <w:color w:val="000000"/>
+          <w:sz w:val="23"/>
+          <w:szCs w:val="23"/>
+          <w:lang w:eastAsia="es-ES"/>
+        </w:rPr>
+        <w:t>for</w:t>
+      </w:r>
+      <w:proofErr w:type="spellEnd"/>
+      <w:r>
+        <w:rPr>
+          <w:rFonts w:ascii="&amp;quot" w:eastAsia="Times New Roman" w:hAnsi="&amp;quot" w:cs="Times New Roman"/>
+          <w:color w:val="000000"/>
+          <w:sz w:val="23"/>
+          <w:szCs w:val="23"/>
+          <w:lang w:eastAsia="es-ES"/>
+        </w:rPr>
+        <w:t xml:space="preserve"> </w:t>
+      </w:r>
+      <w:proofErr w:type="spellStart"/>
+      <w:r>
+        <w:rPr>
+          <w:rFonts w:ascii="&amp;quot" w:eastAsia="Times New Roman" w:hAnsi="&amp;quot" w:cs="Times New Roman"/>
+          <w:color w:val="000000"/>
+          <w:sz w:val="23"/>
+          <w:szCs w:val="23"/>
+          <w:lang w:eastAsia="es-ES"/>
+        </w:rPr>
+        <w:t>enhanced</w:t>
+      </w:r>
+      <w:proofErr w:type="spellEnd"/>
+      <w:r>
+        <w:rPr>
+          <w:rFonts w:ascii="&amp;quot" w:eastAsia="Times New Roman" w:hAnsi="&amp;quot" w:cs="Times New Roman"/>
+          <w:color w:val="000000"/>
+          <w:sz w:val="23"/>
+          <w:szCs w:val="23"/>
+          <w:lang w:eastAsia="es-ES"/>
+        </w:rPr>
+        <w:t xml:space="preserve"> </w:t>
+      </w:r>
+      <w:proofErr w:type="spellStart"/>
+      <w:r>
+        <w:rPr>
+          <w:rFonts w:ascii="&amp;quot" w:eastAsia="Times New Roman" w:hAnsi="&amp;quot" w:cs="Times New Roman"/>
+          <w:color w:val="000000"/>
+          <w:sz w:val="23"/>
+          <w:szCs w:val="23"/>
+          <w:lang w:eastAsia="es-ES"/>
+        </w:rPr>
+        <w:t>development</w:t>
+      </w:r>
+      <w:proofErr w:type="spellEnd"/>
+      <w:r>
+        <w:rPr>
+          <w:rFonts w:ascii="&amp;quot" w:eastAsia="Times New Roman" w:hAnsi="&amp;quot" w:cs="Times New Roman"/>
+          <w:color w:val="000000"/>
+          <w:sz w:val="23"/>
+          <w:szCs w:val="23"/>
+          <w:lang w:eastAsia="es-ES"/>
+        </w:rPr>
+        <w:t xml:space="preserve"> </w:t>
+      </w:r>
+      <w:proofErr w:type="spellStart"/>
+      <w:r>
+        <w:rPr>
+          <w:rFonts w:ascii="&amp;quot" w:eastAsia="Times New Roman" w:hAnsi="&amp;quot" w:cs="Times New Roman"/>
+          <w:color w:val="000000"/>
+          <w:sz w:val="23"/>
+          <w:szCs w:val="23"/>
+          <w:lang w:eastAsia="es-ES"/>
+        </w:rPr>
+        <w:t>experience</w:t>
+      </w:r>
+      <w:proofErr w:type="spellEnd"/>
+      <w:r>
+        <w:rPr>
+          <w:rFonts w:ascii="&amp;quot" w:eastAsia="Times New Roman" w:hAnsi="&amp;quot" w:cs="Times New Roman"/>
+          <w:color w:val="000000"/>
+          <w:sz w:val="23"/>
+          <w:szCs w:val="23"/>
+          <w:lang w:eastAsia="es-ES"/>
+        </w:rPr>
+        <w:t>.</w:t>
+      </w:r>
+    </w:p>
+    <w:p>
+      <w:pPr>
+        <w:numPr>
+          <w:ilvl w:val="0"/>
+          <w:numId w:val="1"/>
+        </w:numPr>
+        <w:pBdr>
+          <w:bottom w:val="single" w:sz="6" w:space="0" w:color="DCE8E8"/>
+        </w:pBdr>
+        <w:spacing w:after="0" w:line="240" w:lineRule="auto"/>
+        <w:rPr>
+          <w:rFonts w:ascii="&amp;quot" w:eastAsia="Times New Roman" w:hAnsi="&amp;quot" w:cs="Times New Roman"/>
+          <w:color w:val="000000"/>
+          <w:sz w:val="23"/>
+          <w:szCs w:val="23"/>
+          <w:lang w:eastAsia="es-ES"/>
+        </w:rPr>
+      </w:pPr>
+      <w:r>
+        <w:rPr>
+          <w:rFonts w:ascii="&amp;quot" w:eastAsia="Times New Roman" w:hAnsi="&amp;quot" w:cs="Times New Roman"/>
+          <w:b/>
+          <w:bCs/>
+          <w:color w:val="000000"/>
+          <w:sz w:val="26"/>
+          <w:szCs w:val="26"/>
+          <w:lang w:eastAsia="es-ES"/>
+        </w:rPr>
+        <w:t xml:space="preserve">Spring Web </w:t>
+      </w:r>
+      <w:proofErr w:type="spellStart"/>
+      <w:r>
+        <w:rPr>
+          <w:rFonts w:ascii="&amp;quot" w:eastAsia="Times New Roman" w:hAnsi="&amp;quot" w:cs="Times New Roman"/>
+          <w:b/>
+          <w:bCs/>
+          <w:caps/>
+          <w:color w:val="FFFFFF"/>
+          <w:sz w:val="20"/>
+          <w:szCs w:val="20"/>
+          <w:shd w:val="clear" w:color="auto" w:fill="6DB33F"/>
+          <w:lang w:eastAsia="es-ES"/>
+        </w:rPr>
+        <w:t>Web</w:t>
+      </w:r>
+      <w:r>
+        <w:rPr>
+          <w:rFonts w:ascii="&amp;quot" w:eastAsia="Times New Roman" w:hAnsi="&amp;quot" w:cs="Times New Roman"/>
+          <w:color w:val="000000"/>
+          <w:sz w:val="23"/>
+          <w:szCs w:val="23"/>
+          <w:lang w:eastAsia="es-ES"/>
+        </w:rPr>
+        <w:t>Build</w:t>
+      </w:r>
+      <w:proofErr w:type="spellEnd"/>
+      <w:r>
+        <w:rPr>
+          <w:rFonts w:ascii="&amp;quot" w:eastAsia="Times New Roman" w:hAnsi="&amp;quot" w:cs="Times New Roman"/>
+          <w:color w:val="000000"/>
+          <w:sz w:val="23"/>
+          <w:szCs w:val="23"/>
+          <w:lang w:eastAsia="es-ES"/>
+        </w:rPr>
+        <w:t xml:space="preserve"> web, </w:t>
+      </w:r>
+      <w:proofErr w:type="spellStart"/>
+      <w:r>
+        <w:rPr>
+          <w:rFonts w:ascii="&amp;quot" w:eastAsia="Times New Roman" w:hAnsi="&amp;quot" w:cs="Times New Roman"/>
+          <w:color w:val="000000"/>
+          <w:sz w:val="23"/>
+          <w:szCs w:val="23"/>
+          <w:lang w:eastAsia="es-ES"/>
+        </w:rPr>
+        <w:t>including</w:t>
+      </w:r>
+      <w:proofErr w:type="spellEnd"/>
+      <w:r>
+        <w:rPr>
+          <w:rFonts w:ascii="&amp;quot" w:eastAsia="Times New Roman" w:hAnsi="&amp;quot" w:cs="Times New Roman"/>
+          <w:color w:val="000000"/>
+          <w:sz w:val="23"/>
+          <w:szCs w:val="23"/>
+          <w:lang w:eastAsia="es-ES"/>
+        </w:rPr>
+        <w:t xml:space="preserve"> </w:t>
+      </w:r>
+      <w:proofErr w:type="spellStart"/>
+      <w:r>
+        <w:rPr>
+          <w:rFonts w:ascii="&amp;quot" w:eastAsia="Times New Roman" w:hAnsi="&amp;quot" w:cs="Times New Roman"/>
+          <w:color w:val="000000"/>
+          <w:sz w:val="23"/>
+          <w:szCs w:val="23"/>
+          <w:lang w:eastAsia="es-ES"/>
+        </w:rPr>
+        <w:t>RESTful</w:t>
+      </w:r>
+      <w:proofErr w:type="spellEnd"/>
+      <w:r>
+        <w:rPr>
+          <w:rFonts w:ascii="&amp;quot" w:eastAsia="Times New Roman" w:hAnsi="&amp;quot" w:cs="Times New Roman"/>
+          <w:color w:val="000000"/>
+          <w:sz w:val="23"/>
+          <w:szCs w:val="23"/>
+          <w:lang w:eastAsia="es-ES"/>
+        </w:rPr>
+        <w:t xml:space="preserve">, </w:t>
+      </w:r>
+      <w:proofErr w:type="spellStart"/>
+      <w:r>
+        <w:rPr>
+          <w:rFonts w:ascii="&amp;quot" w:eastAsia="Times New Roman" w:hAnsi="&amp;quot" w:cs="Times New Roman"/>
+          <w:color w:val="000000"/>
+          <w:sz w:val="23"/>
+          <w:szCs w:val="23"/>
+          <w:lang w:eastAsia="es-ES"/>
+        </w:rPr>
+        <w:t>applications</w:t>
+      </w:r>
+      <w:proofErr w:type="spellEnd"/>
+      <w:r>
+        <w:rPr>
+          <w:rFonts w:ascii="&amp;quot" w:eastAsia="Times New Roman" w:hAnsi="&amp;quot" w:cs="Times New Roman"/>
+          <w:color w:val="000000"/>
+          <w:sz w:val="23"/>
+          <w:szCs w:val="23"/>
+          <w:lang w:eastAsia="es-ES"/>
+        </w:rPr>
+        <w:t xml:space="preserve"> </w:t>
+      </w:r>
+      <w:proofErr w:type="spellStart"/>
+      <w:r>
+        <w:rPr>
+          <w:rFonts w:ascii="&amp;quot" w:eastAsia="Times New Roman" w:hAnsi="&amp;quot" w:cs="Times New Roman"/>
+          <w:color w:val="000000"/>
+          <w:sz w:val="23"/>
+          <w:szCs w:val="23"/>
+          <w:lang w:eastAsia="es-ES"/>
+        </w:rPr>
+        <w:t>using</w:t>
+      </w:r>
+      <w:proofErr w:type="spellEnd"/>
+      <w:r>
+        <w:rPr>
+          <w:rFonts w:ascii="&amp;quot" w:eastAsia="Times New Roman" w:hAnsi="&amp;quot" w:cs="Times New Roman"/>
+          <w:color w:val="000000"/>
+          <w:sz w:val="23"/>
+          <w:szCs w:val="23"/>
+          <w:lang w:eastAsia="es-ES"/>
+        </w:rPr>
+        <w:t xml:space="preserve"> Spring MVC. Uses Apache </w:t>
+      </w:r>
+      <w:proofErr w:type="spellStart"/>
+      <w:r>
+        <w:rPr>
+          <w:rFonts w:ascii="&amp;quot" w:eastAsia="Times New Roman" w:hAnsi="&amp;quot" w:cs="Times New Roman"/>
+          <w:color w:val="000000"/>
+          <w:sz w:val="23"/>
+          <w:szCs w:val="23"/>
+          <w:lang w:eastAsia="es-ES"/>
+        </w:rPr>
+        <w:t>Tomcat</w:t>
+      </w:r>
+      <w:proofErr w:type="spellEnd"/>
+      <w:r>
+        <w:rPr>
+          <w:rFonts w:ascii="&amp;quot" w:eastAsia="Times New Roman" w:hAnsi="&amp;quot" w:cs="Times New Roman"/>
+          <w:color w:val="000000"/>
+          <w:sz w:val="23"/>
+          <w:szCs w:val="23"/>
+          <w:lang w:eastAsia="es-ES"/>
+        </w:rPr>
+        <w:t xml:space="preserve"> as </w:t>
+      </w:r>
+      <w:proofErr w:type="spellStart"/>
+      <w:r>
+        <w:rPr>
+          <w:rFonts w:ascii="&amp;quot" w:eastAsia="Times New Roman" w:hAnsi="&amp;quot" w:cs="Times New Roman"/>
+          <w:color w:val="000000"/>
+          <w:sz w:val="23"/>
+          <w:szCs w:val="23"/>
+          <w:lang w:eastAsia="es-ES"/>
+        </w:rPr>
+        <w:t>the</w:t>
+      </w:r>
+      <w:proofErr w:type="spellEnd"/>
+      <w:r>
+        <w:rPr>
+          <w:rFonts w:ascii="&amp;quot" w:eastAsia="Times New Roman" w:hAnsi="&amp;quot" w:cs="Times New Roman"/>
+          <w:color w:val="000000"/>
+          <w:sz w:val="23"/>
+          <w:szCs w:val="23"/>
+          <w:lang w:eastAsia="es-ES"/>
+        </w:rPr>
+        <w:t xml:space="preserve"> default </w:t>
+      </w:r>
+      <w:proofErr w:type="spellStart"/>
+      <w:r>
+        <w:rPr>
+          <w:rFonts w:ascii="&amp;quot" w:eastAsia="Times New Roman" w:hAnsi="&amp;quot" w:cs="Times New Roman"/>
+          <w:color w:val="000000"/>
+          <w:sz w:val="23"/>
+          <w:szCs w:val="23"/>
+          <w:lang w:eastAsia="es-ES"/>
+        </w:rPr>
+        <w:t>embedded</w:t>
+      </w:r>
+      <w:proofErr w:type="spellEnd"/>
+      <w:r>
+        <w:rPr>
+          <w:rFonts w:ascii="&amp;quot" w:eastAsia="Times New Roman" w:hAnsi="&amp;quot" w:cs="Times New Roman"/>
+          <w:color w:val="000000"/>
+          <w:sz w:val="23"/>
+          <w:szCs w:val="23"/>
+          <w:lang w:eastAsia="es-ES"/>
+        </w:rPr>
+        <w:t xml:space="preserve"> </w:t>
+      </w:r>
+      <w:proofErr w:type="spellStart"/>
+      <w:r>
+        <w:rPr>
+          <w:rFonts w:ascii="&amp;quot" w:eastAsia="Times New Roman" w:hAnsi="&amp;quot" w:cs="Times New Roman"/>
+          <w:color w:val="000000"/>
+          <w:sz w:val="23"/>
+          <w:szCs w:val="23"/>
+          <w:lang w:eastAsia="es-ES"/>
+        </w:rPr>
+        <w:t>container</w:t>
+      </w:r>
+      <w:proofErr w:type="spellEnd"/>
+      <w:r>
+        <w:rPr>
+          <w:rFonts w:ascii="&amp;quot" w:eastAsia="Times New Roman" w:hAnsi="&amp;quot" w:cs="Times New Roman"/>
+          <w:color w:val="000000"/>
+          <w:sz w:val="23"/>
+          <w:szCs w:val="23"/>
+          <w:lang w:eastAsia="es-ES"/>
+        </w:rPr>
+        <w:t>.</w:t>
+      </w:r>
+    </w:p>
+    <w:p>
+      <w:pPr>
+        <w:numPr>
+          <w:ilvl w:val="0"/>
+          <w:numId w:val="1"/>
+        </w:numPr>
+        <w:pBdr>
+          <w:bottom w:val="single" w:sz="6" w:space="0" w:color="DCE8E8"/>
+        </w:pBdr>
+        <w:spacing w:after="0" w:line="240" w:lineRule="auto"/>
+        <w:rPr>
+          <w:rFonts w:ascii="&amp;quot" w:eastAsia="Times New Roman" w:hAnsi="&amp;quot" w:cs="Times New Roman"/>
+          <w:color w:val="000000"/>
+          <w:sz w:val="23"/>
+          <w:szCs w:val="23"/>
+          <w:lang w:eastAsia="es-ES"/>
+        </w:rPr>
+      </w:pPr>
+      <w:r>
+        <w:rPr>
+          <w:rFonts w:ascii="&amp;quot" w:eastAsia="Times New Roman" w:hAnsi="&amp;quot" w:cs="Times New Roman"/>
+          <w:b/>
+          <w:bCs/>
+          <w:color w:val="000000"/>
+          <w:sz w:val="26"/>
+          <w:szCs w:val="26"/>
+          <w:lang w:eastAsia="es-ES"/>
+        </w:rPr>
+        <w:t xml:space="preserve">Spring </w:t>
+      </w:r>
+      <w:proofErr w:type="spellStart"/>
+      <w:r>
+        <w:rPr>
+          <w:rFonts w:ascii="&amp;quot" w:eastAsia="Times New Roman" w:hAnsi="&amp;quot" w:cs="Times New Roman"/>
+          <w:b/>
+          <w:bCs/>
+          <w:color w:val="000000"/>
+          <w:sz w:val="26"/>
+          <w:szCs w:val="26"/>
+          <w:lang w:eastAsia="es-ES"/>
+        </w:rPr>
+        <w:t>Session</w:t>
+      </w:r>
+      <w:proofErr w:type="spellEnd"/>
+      <w:r>
+        <w:rPr>
+          <w:rFonts w:ascii="&amp;quot" w:eastAsia="Times New Roman" w:hAnsi="&amp;quot" w:cs="Times New Roman"/>
+          <w:b/>
+          <w:bCs/>
+          <w:color w:val="000000"/>
+          <w:sz w:val="26"/>
+          <w:szCs w:val="26"/>
+          <w:lang w:eastAsia="es-ES"/>
+        </w:rPr>
+        <w:t xml:space="preserve"> </w:t>
+      </w:r>
+      <w:proofErr w:type="spellStart"/>
+      <w:r>
+        <w:rPr>
+          <w:rFonts w:ascii="&amp;quot" w:eastAsia="Times New Roman" w:hAnsi="&amp;quot" w:cs="Times New Roman"/>
+          <w:b/>
+          <w:bCs/>
+          <w:caps/>
+          <w:color w:val="FFFFFF"/>
+          <w:sz w:val="20"/>
+          <w:szCs w:val="20"/>
+          <w:shd w:val="clear" w:color="auto" w:fill="6DB33F"/>
+          <w:lang w:eastAsia="es-ES"/>
+        </w:rPr>
+        <w:t>Web</w:t>
+      </w:r>
+      <w:r>
+        <w:rPr>
+          <w:rFonts w:ascii="&amp;quot" w:eastAsia="Times New Roman" w:hAnsi="&amp;quot" w:cs="Times New Roman"/>
+          <w:color w:val="000000"/>
+          <w:sz w:val="23"/>
+          <w:szCs w:val="23"/>
+          <w:lang w:eastAsia="es-ES"/>
+        </w:rPr>
+        <w:t>Provides</w:t>
+      </w:r>
+      <w:proofErr w:type="spellEnd"/>
+      <w:r>
+        <w:rPr>
+          <w:rFonts w:ascii="&amp;quot" w:eastAsia="Times New Roman" w:hAnsi="&amp;quot" w:cs="Times New Roman"/>
+          <w:color w:val="000000"/>
+          <w:sz w:val="23"/>
+          <w:szCs w:val="23"/>
+          <w:lang w:eastAsia="es-ES"/>
+        </w:rPr>
+        <w:t xml:space="preserve"> </w:t>
+      </w:r>
+      <w:proofErr w:type="spellStart"/>
+      <w:r>
+        <w:rPr>
+          <w:rFonts w:ascii="&amp;quot" w:eastAsia="Times New Roman" w:hAnsi="&amp;quot" w:cs="Times New Roman"/>
+          <w:color w:val="000000"/>
+          <w:sz w:val="23"/>
+          <w:szCs w:val="23"/>
+          <w:lang w:eastAsia="es-ES"/>
+        </w:rPr>
+        <w:t>an</w:t>
+      </w:r>
+      <w:proofErr w:type="spellEnd"/>
+      <w:r>
+        <w:rPr>
+          <w:rFonts w:ascii="&amp;quot" w:eastAsia="Times New Roman" w:hAnsi="&amp;quot" w:cs="Times New Roman"/>
+          <w:color w:val="000000"/>
+          <w:sz w:val="23"/>
+          <w:szCs w:val="23"/>
+          <w:lang w:eastAsia="es-ES"/>
+        </w:rPr>
+        <w:t xml:space="preserve"> API and </w:t>
+      </w:r>
+      <w:proofErr w:type="spellStart"/>
+      <w:r>
+        <w:rPr>
+          <w:rFonts w:ascii="&amp;quot" w:eastAsia="Times New Roman" w:hAnsi="&amp;quot" w:cs="Times New Roman"/>
+          <w:color w:val="000000"/>
+          <w:sz w:val="23"/>
+          <w:szCs w:val="23"/>
+          <w:lang w:eastAsia="es-ES"/>
+        </w:rPr>
+        <w:t>implementations</w:t>
+      </w:r>
+      <w:proofErr w:type="spellEnd"/>
+      <w:r>
+        <w:rPr>
+          <w:rFonts w:ascii="&amp;quot" w:eastAsia="Times New Roman" w:hAnsi="&amp;quot" w:cs="Times New Roman"/>
+          <w:color w:val="000000"/>
+          <w:sz w:val="23"/>
+          <w:szCs w:val="23"/>
+          <w:lang w:eastAsia="es-ES"/>
+        </w:rPr>
+        <w:t xml:space="preserve"> </w:t>
+      </w:r>
+      <w:proofErr w:type="spellStart"/>
+      <w:r>
+        <w:rPr>
+          <w:rFonts w:ascii="&amp;quot" w:eastAsia="Times New Roman" w:hAnsi="&amp;quot" w:cs="Times New Roman"/>
+          <w:color w:val="000000"/>
+          <w:sz w:val="23"/>
+          <w:szCs w:val="23"/>
+          <w:lang w:eastAsia="es-ES"/>
+        </w:rPr>
+        <w:t>for</w:t>
+      </w:r>
+      <w:proofErr w:type="spellEnd"/>
+      <w:r>
+        <w:rPr>
+          <w:rFonts w:ascii="&amp;quot" w:eastAsia="Times New Roman" w:hAnsi="&amp;quot" w:cs="Times New Roman"/>
+          <w:color w:val="000000"/>
+          <w:sz w:val="23"/>
+          <w:szCs w:val="23"/>
+          <w:lang w:eastAsia="es-ES"/>
+        </w:rPr>
+        <w:t xml:space="preserve"> </w:t>
+      </w:r>
+      <w:proofErr w:type="spellStart"/>
+      <w:r>
+        <w:rPr>
+          <w:rFonts w:ascii="&amp;quot" w:eastAsia="Times New Roman" w:hAnsi="&amp;quot" w:cs="Times New Roman"/>
+          <w:color w:val="000000"/>
+          <w:sz w:val="23"/>
+          <w:szCs w:val="23"/>
+          <w:lang w:eastAsia="es-ES"/>
+        </w:rPr>
+        <w:t>managing</w:t>
+      </w:r>
+      <w:proofErr w:type="spellEnd"/>
+      <w:r>
+        <w:rPr>
+          <w:rFonts w:ascii="&amp;quot" w:eastAsia="Times New Roman" w:hAnsi="&amp;quot" w:cs="Times New Roman"/>
+          <w:color w:val="000000"/>
+          <w:sz w:val="23"/>
+          <w:szCs w:val="23"/>
+          <w:lang w:eastAsia="es-ES"/>
+        </w:rPr>
+        <w:t xml:space="preserve"> </w:t>
+      </w:r>
+      <w:proofErr w:type="spellStart"/>
+      <w:r>
+        <w:rPr>
+          <w:rFonts w:ascii="&amp;quot" w:eastAsia="Times New Roman" w:hAnsi="&amp;quot" w:cs="Times New Roman"/>
+          <w:color w:val="000000"/>
+          <w:sz w:val="23"/>
+          <w:szCs w:val="23"/>
+          <w:lang w:eastAsia="es-ES"/>
+        </w:rPr>
+        <w:t>user</w:t>
+      </w:r>
+      <w:proofErr w:type="spellEnd"/>
+      <w:r>
+        <w:rPr>
+          <w:rFonts w:ascii="&amp;quot" w:eastAsia="Times New Roman" w:hAnsi="&amp;quot" w:cs="Times New Roman"/>
+          <w:color w:val="000000"/>
+          <w:sz w:val="23"/>
+          <w:szCs w:val="23"/>
+          <w:lang w:eastAsia="es-ES"/>
+        </w:rPr>
+        <w:t xml:space="preserve"> </w:t>
+      </w:r>
+      <w:proofErr w:type="spellStart"/>
+      <w:r>
+        <w:rPr>
+          <w:rFonts w:ascii="&amp;quot" w:eastAsia="Times New Roman" w:hAnsi="&amp;quot" w:cs="Times New Roman"/>
+          <w:color w:val="000000"/>
+          <w:sz w:val="23"/>
+          <w:szCs w:val="23"/>
+          <w:lang w:eastAsia="es-ES"/>
+        </w:rPr>
+        <w:t>session</w:t>
+      </w:r>
+      <w:proofErr w:type="spellEnd"/>
+      <w:r>
+        <w:rPr>
+          <w:rFonts w:ascii="&amp;quot" w:eastAsia="Times New Roman" w:hAnsi="&amp;quot" w:cs="Times New Roman"/>
+          <w:color w:val="000000"/>
+          <w:sz w:val="23"/>
+          <w:szCs w:val="23"/>
+          <w:lang w:eastAsia="es-ES"/>
+        </w:rPr>
+        <w:t xml:space="preserve"> </w:t>
+      </w:r>
+      <w:proofErr w:type="spellStart"/>
+      <w:r>
+        <w:rPr>
+          <w:rFonts w:ascii="&amp;quot" w:eastAsia="Times New Roman" w:hAnsi="&amp;quot" w:cs="Times New Roman"/>
+          <w:color w:val="000000"/>
+          <w:sz w:val="23"/>
+          <w:szCs w:val="23"/>
+          <w:lang w:eastAsia="es-ES"/>
+        </w:rPr>
+        <w:t>information</w:t>
+      </w:r>
+      <w:proofErr w:type="spellEnd"/>
+      <w:r>
+        <w:rPr>
+          <w:rFonts w:ascii="&amp;quot" w:eastAsia="Times New Roman" w:hAnsi="&amp;quot" w:cs="Times New Roman"/>
+          <w:color w:val="000000"/>
+          <w:sz w:val="23"/>
+          <w:szCs w:val="23"/>
+          <w:lang w:eastAsia="es-ES"/>
+        </w:rPr>
+        <w:t>.</w:t>
+      </w:r>
+    </w:p>
+    <w:p>
+      <w:pPr>
+        <w:numPr>
+          <w:ilvl w:val="0"/>
+          <w:numId w:val="1"/>
+        </w:numPr>
+        <w:pBdr>
+          <w:bottom w:val="single" w:sz="6" w:space="0" w:color="DCE8E8"/>
+        </w:pBdr>
+        <w:spacing w:after="0" w:line="240" w:lineRule="auto"/>
+        <w:rPr>
+          <w:rFonts w:ascii="&amp;quot" w:eastAsia="Times New Roman" w:hAnsi="&amp;quot" w:cs="Times New Roman"/>
+          <w:color w:val="000000"/>
+          <w:sz w:val="23"/>
+          <w:szCs w:val="23"/>
+          <w:lang w:eastAsia="es-ES"/>
+        </w:rPr>
+      </w:pPr>
+      <w:r>
+        <w:rPr>
+          <w:rFonts w:ascii="&amp;quot" w:eastAsia="Times New Roman" w:hAnsi="&amp;quot" w:cs="Times New Roman"/>
+          <w:b/>
+          <w:bCs/>
+          <w:color w:val="000000"/>
+          <w:sz w:val="26"/>
+          <w:szCs w:val="26"/>
+          <w:lang w:eastAsia="es-ES"/>
+        </w:rPr>
+        <w:t xml:space="preserve">Spring Web </w:t>
+      </w:r>
+      <w:proofErr w:type="spellStart"/>
+      <w:r>
+        <w:rPr>
+          <w:rFonts w:ascii="&amp;quot" w:eastAsia="Times New Roman" w:hAnsi="&amp;quot" w:cs="Times New Roman"/>
+          <w:b/>
+          <w:bCs/>
+          <w:color w:val="000000"/>
+          <w:sz w:val="26"/>
+          <w:szCs w:val="26"/>
+          <w:lang w:eastAsia="es-ES"/>
+        </w:rPr>
+        <w:t>Services</w:t>
+      </w:r>
+      <w:proofErr w:type="spellEnd"/>
+      <w:r>
+        <w:rPr>
+          <w:rFonts w:ascii="&amp;quot" w:eastAsia="Times New Roman" w:hAnsi="&amp;quot" w:cs="Times New Roman"/>
+          <w:b/>
+          <w:bCs/>
+          <w:color w:val="000000"/>
+          <w:sz w:val="26"/>
+          <w:szCs w:val="26"/>
+          <w:lang w:eastAsia="es-ES"/>
+        </w:rPr>
+        <w:t xml:space="preserve"> </w:t>
+      </w:r>
+      <w:proofErr w:type="spellStart"/>
+      <w:r>
+        <w:rPr>
+          <w:rFonts w:ascii="&amp;quot" w:eastAsia="Times New Roman" w:hAnsi="&amp;quot" w:cs="Times New Roman"/>
+          <w:b/>
+          <w:bCs/>
+          <w:caps/>
+          <w:color w:val="FFFFFF"/>
+          <w:sz w:val="20"/>
+          <w:szCs w:val="20"/>
+          <w:shd w:val="clear" w:color="auto" w:fill="6DB33F"/>
+          <w:lang w:eastAsia="es-ES"/>
+        </w:rPr>
+        <w:t>Web</w:t>
+      </w:r>
+      <w:r>
+        <w:rPr>
+          <w:rFonts w:ascii="&amp;quot" w:eastAsia="Times New Roman" w:hAnsi="&amp;quot" w:cs="Times New Roman"/>
+          <w:color w:val="000000"/>
+          <w:sz w:val="23"/>
+          <w:szCs w:val="23"/>
+          <w:lang w:eastAsia="es-ES"/>
+        </w:rPr>
+        <w:t>Facilitates</w:t>
+      </w:r>
+      <w:proofErr w:type="spellEnd"/>
+      <w:r>
+        <w:rPr>
+          <w:rFonts w:ascii="&amp;quot" w:eastAsia="Times New Roman" w:hAnsi="&amp;quot" w:cs="Times New Roman"/>
+          <w:color w:val="000000"/>
+          <w:sz w:val="23"/>
+          <w:szCs w:val="23"/>
+          <w:lang w:eastAsia="es-ES"/>
+        </w:rPr>
+        <w:t xml:space="preserve"> </w:t>
+      </w:r>
+      <w:proofErr w:type="spellStart"/>
+      <w:r>
+        <w:rPr>
+          <w:rFonts w:ascii="&amp;quot" w:eastAsia="Times New Roman" w:hAnsi="&amp;quot" w:cs="Times New Roman"/>
+          <w:color w:val="000000"/>
+          <w:sz w:val="23"/>
+          <w:szCs w:val="23"/>
+          <w:lang w:eastAsia="es-ES"/>
+        </w:rPr>
+        <w:t>contract-first</w:t>
+      </w:r>
+      <w:proofErr w:type="spellEnd"/>
+      <w:r>
+        <w:rPr>
+          <w:rFonts w:ascii="&amp;quot" w:eastAsia="Times New Roman" w:hAnsi="&amp;quot" w:cs="Times New Roman"/>
+          <w:color w:val="000000"/>
+          <w:sz w:val="23"/>
+          <w:szCs w:val="23"/>
+          <w:lang w:eastAsia="es-ES"/>
+        </w:rPr>
+        <w:t xml:space="preserve"> SOAP </w:t>
+      </w:r>
+      <w:proofErr w:type="spellStart"/>
+      <w:r>
+        <w:rPr>
+          <w:rFonts w:ascii="&amp;quot" w:eastAsia="Times New Roman" w:hAnsi="&amp;quot" w:cs="Times New Roman"/>
+          <w:color w:val="000000"/>
+          <w:sz w:val="23"/>
+          <w:szCs w:val="23"/>
+          <w:lang w:eastAsia="es-ES"/>
+        </w:rPr>
+        <w:t>development</w:t>
+      </w:r>
+      <w:proofErr w:type="spellEnd"/>
+      <w:r>
+        <w:rPr>
+          <w:rFonts w:ascii="&amp;quot" w:eastAsia="Times New Roman" w:hAnsi="&amp;quot" w:cs="Times New Roman"/>
+          <w:color w:val="000000"/>
+          <w:sz w:val="23"/>
+          <w:szCs w:val="23"/>
+          <w:lang w:eastAsia="es-ES"/>
+        </w:rPr>
+        <w:t xml:space="preserve">. </w:t>
+      </w:r>
+      <w:proofErr w:type="spellStart"/>
+      <w:r>
+        <w:rPr>
+          <w:rFonts w:ascii="&amp;quot" w:eastAsia="Times New Roman" w:hAnsi="&amp;quot" w:cs="Times New Roman"/>
+          <w:color w:val="000000"/>
+          <w:sz w:val="23"/>
+          <w:szCs w:val="23"/>
+          <w:lang w:eastAsia="es-ES"/>
+        </w:rPr>
+        <w:t>Allows</w:t>
+      </w:r>
+      <w:proofErr w:type="spellEnd"/>
+      <w:r>
+        <w:rPr>
+          <w:rFonts w:ascii="&amp;quot" w:eastAsia="Times New Roman" w:hAnsi="&amp;quot" w:cs="Times New Roman"/>
+          <w:color w:val="000000"/>
+          <w:sz w:val="23"/>
+          <w:szCs w:val="23"/>
+          <w:lang w:eastAsia="es-ES"/>
+        </w:rPr>
+        <w:t xml:space="preserve"> </w:t>
+      </w:r>
+      <w:proofErr w:type="spellStart"/>
+      <w:r>
+        <w:rPr>
+          <w:rFonts w:ascii="&amp;quot" w:eastAsia="Times New Roman" w:hAnsi="&amp;quot" w:cs="Times New Roman"/>
+          <w:color w:val="000000"/>
+          <w:sz w:val="23"/>
+          <w:szCs w:val="23"/>
+          <w:lang w:eastAsia="es-ES"/>
+        </w:rPr>
+        <w:t>for</w:t>
+      </w:r>
+      <w:proofErr w:type="spellEnd"/>
+      <w:r>
+        <w:rPr>
+          <w:rFonts w:ascii="&amp;quot" w:eastAsia="Times New Roman" w:hAnsi="&amp;quot" w:cs="Times New Roman"/>
+          <w:color w:val="000000"/>
+          <w:sz w:val="23"/>
+          <w:szCs w:val="23"/>
+          <w:lang w:eastAsia="es-ES"/>
+        </w:rPr>
+        <w:t xml:space="preserve"> </w:t>
+      </w:r>
+      <w:proofErr w:type="spellStart"/>
+      <w:r>
+        <w:rPr>
+          <w:rFonts w:ascii="&amp;quot" w:eastAsia="Times New Roman" w:hAnsi="&amp;quot" w:cs="Times New Roman"/>
+          <w:color w:val="000000"/>
+          <w:sz w:val="23"/>
+          <w:szCs w:val="23"/>
+          <w:lang w:eastAsia="es-ES"/>
+        </w:rPr>
+        <w:t>the</w:t>
+      </w:r>
+      <w:proofErr w:type="spellEnd"/>
+      <w:r>
+        <w:rPr>
+          <w:rFonts w:ascii="&amp;quot" w:eastAsia="Times New Roman" w:hAnsi="&amp;quot" w:cs="Times New Roman"/>
+          <w:color w:val="000000"/>
+          <w:sz w:val="23"/>
+          <w:szCs w:val="23"/>
+          <w:lang w:eastAsia="es-ES"/>
+        </w:rPr>
+        <w:t xml:space="preserve"> </w:t>
+      </w:r>
+      <w:proofErr w:type="spellStart"/>
+      <w:r>
+        <w:rPr>
+          <w:rFonts w:ascii="&amp;quot" w:eastAsia="Times New Roman" w:hAnsi="&amp;quot" w:cs="Times New Roman"/>
+          <w:color w:val="000000"/>
+          <w:sz w:val="23"/>
+          <w:szCs w:val="23"/>
+          <w:lang w:eastAsia="es-ES"/>
+        </w:rPr>
+        <w:t>creation</w:t>
+      </w:r>
+      <w:proofErr w:type="spellEnd"/>
+      <w:r>
+        <w:rPr>
+          <w:rFonts w:ascii="&amp;quot" w:eastAsia="Times New Roman" w:hAnsi="&amp;quot" w:cs="Times New Roman"/>
+          <w:color w:val="000000"/>
+          <w:sz w:val="23"/>
+          <w:szCs w:val="23"/>
+          <w:lang w:eastAsia="es-ES"/>
+        </w:rPr>
+        <w:t xml:space="preserve"> of flexible web </w:t>
+      </w:r>
+      <w:proofErr w:type="spellStart"/>
+      <w:r>
+        <w:rPr>
+          <w:rFonts w:ascii="&amp;quot" w:eastAsia="Times New Roman" w:hAnsi="&amp;quot" w:cs="Times New Roman"/>
+          <w:color w:val="000000"/>
+          <w:sz w:val="23"/>
+          <w:szCs w:val="23"/>
+          <w:lang w:eastAsia="es-ES"/>
+        </w:rPr>
+        <w:t>services</w:t>
+      </w:r>
+      <w:proofErr w:type="spellEnd"/>
+      <w:r>
+        <w:rPr>
+          <w:rFonts w:ascii="&amp;quot" w:eastAsia="Times New Roman" w:hAnsi="&amp;quot" w:cs="Times New Roman"/>
+          <w:color w:val="000000"/>
+          <w:sz w:val="23"/>
+          <w:szCs w:val="23"/>
+          <w:lang w:eastAsia="es-ES"/>
+        </w:rPr>
+        <w:t xml:space="preserve"> </w:t>
+      </w:r>
+      <w:proofErr w:type="spellStart"/>
+      <w:r>
+        <w:rPr>
+          <w:rFonts w:ascii="&amp;quot" w:eastAsia="Times New Roman" w:hAnsi="&amp;quot" w:cs="Times New Roman"/>
+          <w:color w:val="000000"/>
+          <w:sz w:val="23"/>
+          <w:szCs w:val="23"/>
+          <w:lang w:eastAsia="es-ES"/>
+        </w:rPr>
+        <w:t>using</w:t>
+      </w:r>
+      <w:proofErr w:type="spellEnd"/>
+      <w:r>
+        <w:rPr>
+          <w:rFonts w:ascii="&amp;quot" w:eastAsia="Times New Roman" w:hAnsi="&amp;quot" w:cs="Times New Roman"/>
+          <w:color w:val="000000"/>
+          <w:sz w:val="23"/>
+          <w:szCs w:val="23"/>
+          <w:lang w:eastAsia="es-ES"/>
+        </w:rPr>
+        <w:t xml:space="preserve"> </w:t>
+      </w:r>
+      <w:proofErr w:type="spellStart"/>
+      <w:r>
+        <w:rPr>
+          <w:rFonts w:ascii="&amp;quot" w:eastAsia="Times New Roman" w:hAnsi="&amp;quot" w:cs="Times New Roman"/>
+          <w:color w:val="000000"/>
+          <w:sz w:val="23"/>
+          <w:szCs w:val="23"/>
+          <w:lang w:eastAsia="es-ES"/>
+        </w:rPr>
+        <w:t>one</w:t>
+      </w:r>
+      <w:proofErr w:type="spellEnd"/>
+      <w:r>
+        <w:rPr>
+          <w:rFonts w:ascii="&amp;quot" w:eastAsia="Times New Roman" w:hAnsi="&amp;quot" w:cs="Times New Roman"/>
+          <w:color w:val="000000"/>
+          <w:sz w:val="23"/>
+          <w:szCs w:val="23"/>
+          <w:lang w:eastAsia="es-ES"/>
+        </w:rPr>
+        <w:t xml:space="preserve"> of </w:t>
+      </w:r>
+      <w:proofErr w:type="spellStart"/>
+      <w:r>
+        <w:rPr>
+          <w:rFonts w:ascii="&amp;quot" w:eastAsia="Times New Roman" w:hAnsi="&amp;quot" w:cs="Times New Roman"/>
+          <w:color w:val="000000"/>
+          <w:sz w:val="23"/>
+          <w:szCs w:val="23"/>
+          <w:lang w:eastAsia="es-ES"/>
+        </w:rPr>
+        <w:t>the</w:t>
+      </w:r>
+      <w:proofErr w:type="spellEnd"/>
+      <w:r>
+        <w:rPr>
+          <w:rFonts w:ascii="&amp;quot" w:eastAsia="Times New Roman" w:hAnsi="&amp;quot" w:cs="Times New Roman"/>
+          <w:color w:val="000000"/>
+          <w:sz w:val="23"/>
+          <w:szCs w:val="23"/>
+          <w:lang w:eastAsia="es-ES"/>
+        </w:rPr>
+        <w:t xml:space="preserve"> </w:t>
+      </w:r>
+      <w:proofErr w:type="spellStart"/>
+      <w:r>
+        <w:rPr>
+          <w:rFonts w:ascii="&amp;quot" w:eastAsia="Times New Roman" w:hAnsi="&amp;quot" w:cs="Times New Roman"/>
+          <w:color w:val="000000"/>
+          <w:sz w:val="23"/>
+          <w:szCs w:val="23"/>
+          <w:lang w:eastAsia="es-ES"/>
+        </w:rPr>
+        <w:t>many</w:t>
+      </w:r>
+      <w:proofErr w:type="spellEnd"/>
+      <w:r>
+        <w:rPr>
+          <w:rFonts w:ascii="&amp;quot" w:eastAsia="Times New Roman" w:hAnsi="&amp;quot" w:cs="Times New Roman"/>
+          <w:color w:val="000000"/>
+          <w:sz w:val="23"/>
+          <w:szCs w:val="23"/>
+          <w:lang w:eastAsia="es-ES"/>
+        </w:rPr>
+        <w:t xml:space="preserve"> </w:t>
+      </w:r>
+      <w:proofErr w:type="spellStart"/>
+      <w:r>
+        <w:rPr>
+          <w:rFonts w:ascii="&amp;quot" w:eastAsia="Times New Roman" w:hAnsi="&amp;quot" w:cs="Times New Roman"/>
+          <w:color w:val="000000"/>
+          <w:sz w:val="23"/>
+          <w:szCs w:val="23"/>
+          <w:lang w:eastAsia="es-ES"/>
+        </w:rPr>
+        <w:t>ways</w:t>
+      </w:r>
+      <w:proofErr w:type="spellEnd"/>
+      <w:r>
+        <w:rPr>
+          <w:rFonts w:ascii="&amp;quot" w:eastAsia="Times New Roman" w:hAnsi="&amp;quot" w:cs="Times New Roman"/>
+          <w:color w:val="000000"/>
+          <w:sz w:val="23"/>
+          <w:szCs w:val="23"/>
+          <w:lang w:eastAsia="es-ES"/>
+        </w:rPr>
+        <w:t xml:space="preserve"> </w:t>
+      </w:r>
+      <w:proofErr w:type="spellStart"/>
+      <w:r>
+        <w:rPr>
+          <w:rFonts w:ascii="&amp;quot" w:eastAsia="Times New Roman" w:hAnsi="&amp;quot" w:cs="Times New Roman"/>
+          <w:color w:val="000000"/>
+          <w:sz w:val="23"/>
+          <w:szCs w:val="23"/>
+          <w:lang w:eastAsia="es-ES"/>
+        </w:rPr>
+        <w:t>to</w:t>
+      </w:r>
+      <w:proofErr w:type="spellEnd"/>
+      <w:r>
+        <w:rPr>
+          <w:rFonts w:ascii="&amp;quot" w:eastAsia="Times New Roman" w:hAnsi="&amp;quot" w:cs="Times New Roman"/>
+          <w:color w:val="000000"/>
+          <w:sz w:val="23"/>
+          <w:szCs w:val="23"/>
+          <w:lang w:eastAsia="es-ES"/>
+        </w:rPr>
+        <w:t xml:space="preserve"> </w:t>
+      </w:r>
+      <w:proofErr w:type="spellStart"/>
+      <w:r>
+        <w:rPr>
+          <w:rFonts w:ascii="&amp;quot" w:eastAsia="Times New Roman" w:hAnsi="&amp;quot" w:cs="Times New Roman"/>
+          <w:color w:val="000000"/>
+          <w:sz w:val="23"/>
+          <w:szCs w:val="23"/>
+          <w:lang w:eastAsia="es-ES"/>
+        </w:rPr>
+        <w:t>manipulate</w:t>
+      </w:r>
+      <w:proofErr w:type="spellEnd"/>
+      <w:r>
+        <w:rPr>
+          <w:rFonts w:ascii="&amp;quot" w:eastAsia="Times New Roman" w:hAnsi="&amp;quot" w:cs="Times New Roman"/>
+          <w:color w:val="000000"/>
+          <w:sz w:val="23"/>
+          <w:szCs w:val="23"/>
+          <w:lang w:eastAsia="es-ES"/>
+        </w:rPr>
+        <w:t xml:space="preserve"> XML </w:t>
+      </w:r>
+      <w:proofErr w:type="spellStart"/>
+      <w:r>
+        <w:rPr>
+          <w:rFonts w:ascii="&amp;quot" w:eastAsia="Times New Roman" w:hAnsi="&amp;quot" w:cs="Times New Roman"/>
+          <w:color w:val="000000"/>
+          <w:sz w:val="23"/>
+          <w:szCs w:val="23"/>
+          <w:lang w:eastAsia="es-ES"/>
+        </w:rPr>
+        <w:t>payloads</w:t>
+      </w:r>
+      <w:proofErr w:type="spellEnd"/>
+      <w:r>
+        <w:rPr>
+          <w:rFonts w:ascii="&amp;quot" w:eastAsia="Times New Roman" w:hAnsi="&amp;quot" w:cs="Times New Roman"/>
+          <w:color w:val="000000"/>
+          <w:sz w:val="23"/>
+          <w:szCs w:val="23"/>
+          <w:lang w:eastAsia="es-ES"/>
+        </w:rPr>
+        <w:t>.</w:t>
+      </w:r>
+    </w:p>
+    <w:p>
+      <w:pPr>
+        <w:numPr>
+          <w:ilvl w:val="0"/>
+          <w:numId w:val="1"/>
+        </w:numPr>
+        <w:pBdr>
+          <w:bottom w:val="single" w:sz="6" w:space="0" w:color="DCE8E8"/>
+        </w:pBdr>
+        <w:spacing w:after="0" w:line="240" w:lineRule="auto"/>
+        <w:rPr>
+          <w:rFonts w:ascii="&amp;quot" w:eastAsia="Times New Roman" w:hAnsi="&amp;quot" w:cs="Times New Roman"/>
+          <w:color w:val="000000"/>
+          <w:sz w:val="23"/>
+          <w:szCs w:val="23"/>
+          <w:lang w:eastAsia="es-ES"/>
+        </w:rPr>
+      </w:pPr>
+      <w:proofErr w:type="spellStart"/>
+      <w:r>
+        <w:rPr>
+          <w:rFonts w:ascii="&amp;quot" w:eastAsia="Times New Roman" w:hAnsi="&amp;quot" w:cs="Times New Roman"/>
+          <w:b/>
+          <w:bCs/>
+          <w:color w:val="000000"/>
+          <w:sz w:val="26"/>
+          <w:szCs w:val="26"/>
+          <w:lang w:eastAsia="es-ES"/>
+        </w:rPr>
+        <w:t>Thymeleaf</w:t>
+      </w:r>
+      <w:proofErr w:type="spellEnd"/>
+      <w:r>
+        <w:rPr>
+          <w:rFonts w:ascii="&amp;quot" w:eastAsia="Times New Roman" w:hAnsi="&amp;quot" w:cs="Times New Roman"/>
+          <w:b/>
+          <w:bCs/>
+          <w:color w:val="000000"/>
+          <w:sz w:val="26"/>
+          <w:szCs w:val="26"/>
+          <w:lang w:eastAsia="es-ES"/>
+        </w:rPr>
+        <w:t xml:space="preserve"> </w:t>
+      </w:r>
+      <w:r>
+        <w:rPr>
+          <w:rFonts w:ascii="&amp;quot" w:eastAsia="Times New Roman" w:hAnsi="&amp;quot" w:cs="Times New Roman"/>
+          <w:b/>
+          <w:bCs/>
+          <w:caps/>
+          <w:color w:val="FFFFFF"/>
+          <w:sz w:val="20"/>
+          <w:szCs w:val="20"/>
+          <w:shd w:val="clear" w:color="auto" w:fill="6DB33F"/>
+          <w:lang w:eastAsia="es-ES"/>
+        </w:rPr>
+        <w:t>Template Engines</w:t>
+      </w:r>
+      <w:r>
+        <w:rPr>
+          <w:rFonts w:ascii="&amp;quot" w:eastAsia="Times New Roman" w:hAnsi="&amp;quot" w:cs="Times New Roman"/>
+          <w:color w:val="000000"/>
+          <w:sz w:val="23"/>
+          <w:szCs w:val="23"/>
+          <w:lang w:eastAsia="es-ES"/>
+        </w:rPr>
+        <w:t xml:space="preserve">A </w:t>
+      </w:r>
+      <w:proofErr w:type="spellStart"/>
+      <w:r>
+        <w:rPr>
+          <w:rFonts w:ascii="&amp;quot" w:eastAsia="Times New Roman" w:hAnsi="&amp;quot" w:cs="Times New Roman"/>
+          <w:color w:val="000000"/>
+          <w:sz w:val="23"/>
+          <w:szCs w:val="23"/>
+          <w:lang w:eastAsia="es-ES"/>
+        </w:rPr>
+        <w:t>modern</w:t>
+      </w:r>
+      <w:proofErr w:type="spellEnd"/>
+      <w:r>
+        <w:rPr>
+          <w:rFonts w:ascii="&amp;quot" w:eastAsia="Times New Roman" w:hAnsi="&amp;quot" w:cs="Times New Roman"/>
+          <w:color w:val="000000"/>
+          <w:sz w:val="23"/>
+          <w:szCs w:val="23"/>
+          <w:lang w:eastAsia="es-ES"/>
+        </w:rPr>
+        <w:t xml:space="preserve"> server-</w:t>
+      </w:r>
+      <w:proofErr w:type="spellStart"/>
+      <w:r>
+        <w:rPr>
+          <w:rFonts w:ascii="&amp;quot" w:eastAsia="Times New Roman" w:hAnsi="&amp;quot" w:cs="Times New Roman"/>
+          <w:color w:val="000000"/>
+          <w:sz w:val="23"/>
+          <w:szCs w:val="23"/>
+          <w:lang w:eastAsia="es-ES"/>
+        </w:rPr>
+        <w:t>side</w:t>
+      </w:r>
+      <w:proofErr w:type="spellEnd"/>
+      <w:r>
+        <w:rPr>
+          <w:rFonts w:ascii="&amp;quot" w:eastAsia="Times New Roman" w:hAnsi="&amp;quot" w:cs="Times New Roman"/>
+          <w:color w:val="000000"/>
+          <w:sz w:val="23"/>
+          <w:szCs w:val="23"/>
+          <w:lang w:eastAsia="es-ES"/>
+        </w:rPr>
+        <w:t xml:space="preserve"> Java </w:t>
+      </w:r>
+      <w:proofErr w:type="spellStart"/>
+      <w:r>
+        <w:rPr>
+          <w:rFonts w:ascii="&amp;quot" w:eastAsia="Times New Roman" w:hAnsi="&amp;quot" w:cs="Times New Roman"/>
+          <w:color w:val="000000"/>
+          <w:sz w:val="23"/>
+          <w:szCs w:val="23"/>
+          <w:lang w:eastAsia="es-ES"/>
+        </w:rPr>
+        <w:t>template</w:t>
+      </w:r>
+      <w:proofErr w:type="spellEnd"/>
+      <w:r>
+        <w:rPr>
+          <w:rFonts w:ascii="&amp;quot" w:eastAsia="Times New Roman" w:hAnsi="&amp;quot" w:cs="Times New Roman"/>
+          <w:color w:val="000000"/>
+          <w:sz w:val="23"/>
+          <w:szCs w:val="23"/>
+          <w:lang w:eastAsia="es-ES"/>
+        </w:rPr>
+        <w:t xml:space="preserve"> </w:t>
+      </w:r>
+      <w:proofErr w:type="spellStart"/>
+      <w:r>
+        <w:rPr>
+          <w:rFonts w:ascii="&amp;quot" w:eastAsia="Times New Roman" w:hAnsi="&amp;quot" w:cs="Times New Roman"/>
+          <w:color w:val="000000"/>
+          <w:sz w:val="23"/>
+          <w:szCs w:val="23"/>
+          <w:lang w:eastAsia="es-ES"/>
+        </w:rPr>
+        <w:t>engine</w:t>
+      </w:r>
+      <w:proofErr w:type="spellEnd"/>
+      <w:r>
+        <w:rPr>
+          <w:rFonts w:ascii="&amp;quot" w:eastAsia="Times New Roman" w:hAnsi="&amp;quot" w:cs="Times New Roman"/>
+          <w:color w:val="000000"/>
+          <w:sz w:val="23"/>
+          <w:szCs w:val="23"/>
+          <w:lang w:eastAsia="es-ES"/>
+        </w:rPr>
+        <w:t xml:space="preserve"> </w:t>
+      </w:r>
+      <w:proofErr w:type="spellStart"/>
+      <w:r>
+        <w:rPr>
+          <w:rFonts w:ascii="&amp;quot" w:eastAsia="Times New Roman" w:hAnsi="&amp;quot" w:cs="Times New Roman"/>
+          <w:color w:val="000000"/>
+          <w:sz w:val="23"/>
+          <w:szCs w:val="23"/>
+          <w:lang w:eastAsia="es-ES"/>
+        </w:rPr>
+        <w:t>for</w:t>
+      </w:r>
+      <w:proofErr w:type="spellEnd"/>
+      <w:r>
+        <w:rPr>
+          <w:rFonts w:ascii="&amp;quot" w:eastAsia="Times New Roman" w:hAnsi="&amp;quot" w:cs="Times New Roman"/>
+          <w:color w:val="000000"/>
+          <w:sz w:val="23"/>
+          <w:szCs w:val="23"/>
+          <w:lang w:eastAsia="es-ES"/>
+        </w:rPr>
+        <w:t xml:space="preserve"> </w:t>
+      </w:r>
+      <w:proofErr w:type="spellStart"/>
+      <w:r>
+        <w:rPr>
+          <w:rFonts w:ascii="&amp;quot" w:eastAsia="Times New Roman" w:hAnsi="&amp;quot" w:cs="Times New Roman"/>
+          <w:color w:val="000000"/>
+          <w:sz w:val="23"/>
+          <w:szCs w:val="23"/>
+          <w:lang w:eastAsia="es-ES"/>
+        </w:rPr>
+        <w:t>both</w:t>
+      </w:r>
+      <w:proofErr w:type="spellEnd"/>
+      <w:r>
+        <w:rPr>
+          <w:rFonts w:ascii="&amp;quot" w:eastAsia="Times New Roman" w:hAnsi="&amp;quot" w:cs="Times New Roman"/>
+          <w:color w:val="000000"/>
+          <w:sz w:val="23"/>
+          <w:szCs w:val="23"/>
+          <w:lang w:eastAsia="es-ES"/>
+        </w:rPr>
+        <w:t xml:space="preserve"> web and </w:t>
+      </w:r>
+      <w:proofErr w:type="spellStart"/>
+      <w:r>
+        <w:rPr>
+          <w:rFonts w:ascii="&amp;quot" w:eastAsia="Times New Roman" w:hAnsi="&amp;quot" w:cs="Times New Roman"/>
+          <w:color w:val="000000"/>
+          <w:sz w:val="23"/>
+          <w:szCs w:val="23"/>
+          <w:lang w:eastAsia="es-ES"/>
+        </w:rPr>
+        <w:t>standalone</w:t>
+      </w:r>
+      <w:proofErr w:type="spellEnd"/>
+      <w:r>
+        <w:rPr>
+          <w:rFonts w:ascii="&amp;quot" w:eastAsia="Times New Roman" w:hAnsi="&amp;quot" w:cs="Times New Roman"/>
+          <w:color w:val="000000"/>
+          <w:sz w:val="23"/>
+          <w:szCs w:val="23"/>
+          <w:lang w:eastAsia="es-ES"/>
+        </w:rPr>
+        <w:t xml:space="preserve"> </w:t>
+      </w:r>
+      <w:proofErr w:type="spellStart"/>
+      <w:r>
+        <w:rPr>
+          <w:rFonts w:ascii="&amp;quot" w:eastAsia="Times New Roman" w:hAnsi="&amp;quot" w:cs="Times New Roman"/>
+          <w:color w:val="000000"/>
+          <w:sz w:val="23"/>
+          <w:szCs w:val="23"/>
+          <w:lang w:eastAsia="es-ES"/>
+        </w:rPr>
+        <w:t>environments</w:t>
+      </w:r>
+      <w:proofErr w:type="spellEnd"/>
+      <w:r>
+        <w:rPr>
+          <w:rFonts w:ascii="&amp;quot" w:eastAsia="Times New Roman" w:hAnsi="&amp;quot" w:cs="Times New Roman"/>
+          <w:color w:val="000000"/>
+          <w:sz w:val="23"/>
+          <w:szCs w:val="23"/>
+          <w:lang w:eastAsia="es-ES"/>
+        </w:rPr>
+        <w:t xml:space="preserve">. </w:t>
+      </w:r>
+      <w:proofErr w:type="spellStart"/>
+      <w:r>
+        <w:rPr>
+          <w:rFonts w:ascii="&amp;quot" w:eastAsia="Times New Roman" w:hAnsi="&amp;quot" w:cs="Times New Roman"/>
+          <w:color w:val="000000"/>
+          <w:sz w:val="23"/>
+          <w:szCs w:val="23"/>
+          <w:lang w:eastAsia="es-ES"/>
+        </w:rPr>
+        <w:t>Allows</w:t>
+      </w:r>
+      <w:proofErr w:type="spellEnd"/>
+      <w:r>
+        <w:rPr>
+          <w:rFonts w:ascii="&amp;quot" w:eastAsia="Times New Roman" w:hAnsi="&amp;quot" w:cs="Times New Roman"/>
+          <w:color w:val="000000"/>
+          <w:sz w:val="23"/>
+          <w:szCs w:val="23"/>
+          <w:lang w:eastAsia="es-ES"/>
+        </w:rPr>
+        <w:t xml:space="preserve"> HTML </w:t>
+      </w:r>
+      <w:proofErr w:type="spellStart"/>
+      <w:r>
+        <w:rPr>
+          <w:rFonts w:ascii="&amp;quot" w:eastAsia="Times New Roman" w:hAnsi="&amp;quot" w:cs="Times New Roman"/>
+          <w:color w:val="000000"/>
+          <w:sz w:val="23"/>
+          <w:szCs w:val="23"/>
+          <w:lang w:eastAsia="es-ES"/>
+        </w:rPr>
+        <w:t>to</w:t>
+      </w:r>
+      <w:proofErr w:type="spellEnd"/>
+      <w:r>
+        <w:rPr>
+          <w:rFonts w:ascii="&amp;quot" w:eastAsia="Times New Roman" w:hAnsi="&amp;quot" w:cs="Times New Roman"/>
+          <w:color w:val="000000"/>
+          <w:sz w:val="23"/>
+          <w:szCs w:val="23"/>
+          <w:lang w:eastAsia="es-ES"/>
+        </w:rPr>
+        <w:t xml:space="preserve"> be </w:t>
+      </w:r>
+      <w:proofErr w:type="spellStart"/>
+      <w:r>
+        <w:rPr>
+          <w:rFonts w:ascii="&amp;quot" w:eastAsia="Times New Roman" w:hAnsi="&amp;quot" w:cs="Times New Roman"/>
+          <w:color w:val="000000"/>
+          <w:sz w:val="23"/>
+          <w:szCs w:val="23"/>
+          <w:lang w:eastAsia="es-ES"/>
+        </w:rPr>
+        <w:t>correctly</w:t>
+      </w:r>
+      <w:proofErr w:type="spellEnd"/>
+      <w:r>
+        <w:rPr>
+          <w:rFonts w:ascii="&amp;quot" w:eastAsia="Times New Roman" w:hAnsi="&amp;quot" w:cs="Times New Roman"/>
+          <w:color w:val="000000"/>
+          <w:sz w:val="23"/>
+          <w:szCs w:val="23"/>
+          <w:lang w:eastAsia="es-ES"/>
+        </w:rPr>
+        <w:t xml:space="preserve"> </w:t>
+      </w:r>
+      <w:proofErr w:type="spellStart"/>
+      <w:r>
+        <w:rPr>
+          <w:rFonts w:ascii="&amp;quot" w:eastAsia="Times New Roman" w:hAnsi="&amp;quot" w:cs="Times New Roman"/>
+          <w:color w:val="000000"/>
+          <w:sz w:val="23"/>
+          <w:szCs w:val="23"/>
+          <w:lang w:eastAsia="es-ES"/>
+        </w:rPr>
+        <w:t>displayed</w:t>
+      </w:r>
+      <w:proofErr w:type="spellEnd"/>
+      <w:r>
+        <w:rPr>
+          <w:rFonts w:ascii="&amp;quot" w:eastAsia="Times New Roman" w:hAnsi="&amp;quot" w:cs="Times New Roman"/>
+          <w:color w:val="000000"/>
+          <w:sz w:val="23"/>
+          <w:szCs w:val="23"/>
+          <w:lang w:eastAsia="es-ES"/>
+        </w:rPr>
+        <w:t xml:space="preserve"> in browsers and as </w:t>
+      </w:r>
+      <w:proofErr w:type="spellStart"/>
+      <w:r>
+        <w:rPr>
+          <w:rFonts w:ascii="&amp;quot" w:eastAsia="Times New Roman" w:hAnsi="&amp;quot" w:cs="Times New Roman"/>
+          <w:color w:val="000000"/>
+          <w:sz w:val="23"/>
+          <w:szCs w:val="23"/>
+          <w:lang w:eastAsia="es-ES"/>
+        </w:rPr>
+        <w:t>static</w:t>
+      </w:r>
+      <w:proofErr w:type="spellEnd"/>
+      <w:r>
+        <w:rPr>
+          <w:rFonts w:ascii="&amp;quot" w:eastAsia="Times New Roman" w:hAnsi="&amp;quot" w:cs="Times New Roman"/>
+          <w:color w:val="000000"/>
+          <w:sz w:val="23"/>
+          <w:szCs w:val="23"/>
+          <w:lang w:eastAsia="es-ES"/>
+        </w:rPr>
+        <w:t xml:space="preserve"> </w:t>
+      </w:r>
+      <w:proofErr w:type="spellStart"/>
+      <w:r>
+        <w:rPr>
+          <w:rFonts w:ascii="&amp;quot" w:eastAsia="Times New Roman" w:hAnsi="&amp;quot" w:cs="Times New Roman"/>
+          <w:color w:val="000000"/>
+          <w:sz w:val="23"/>
+          <w:szCs w:val="23"/>
+          <w:lang w:eastAsia="es-ES"/>
+        </w:rPr>
+        <w:t>prototypes</w:t>
+      </w:r>
+      <w:proofErr w:type="spellEnd"/>
+      <w:r>
+        <w:rPr>
+          <w:rFonts w:ascii="&amp;quot" w:eastAsia="Times New Roman" w:hAnsi="&amp;quot" w:cs="Times New Roman"/>
+          <w:color w:val="000000"/>
+          <w:sz w:val="23"/>
+          <w:szCs w:val="23"/>
+          <w:lang w:eastAsia="es-ES"/>
+        </w:rPr>
+        <w:t>.</w:t>
+      </w:r>
+    </w:p>
+    <w:p>
+      <w:pPr>
+        <w:numPr>
+          <w:ilvl w:val="0"/>
+          <w:numId w:val="1"/>
+        </w:numPr>
+        <w:pBdr>
+          <w:bottom w:val="single" w:sz="6" w:space="0" w:color="DCE8E8"/>
+        </w:pBdr>
+        <w:spacing w:after="0" w:line="240" w:lineRule="auto"/>
+        <w:rPr>
+          <w:rFonts w:ascii="&amp;quot" w:eastAsia="Times New Roman" w:hAnsi="&amp;quot" w:cs="Times New Roman"/>
+          <w:color w:val="000000"/>
+          <w:sz w:val="23"/>
+          <w:szCs w:val="23"/>
+          <w:lang w:eastAsia="es-ES"/>
+        </w:rPr>
+      </w:pPr>
+      <w:r>
+        <w:rPr>
+          <w:rFonts w:ascii="&amp;quot" w:eastAsia="Times New Roman" w:hAnsi="&amp;quot" w:cs="Times New Roman"/>
+          <w:b/>
+          <w:bCs/>
+          <w:color w:val="000000"/>
+          <w:sz w:val="26"/>
+          <w:szCs w:val="26"/>
+          <w:lang w:eastAsia="es-ES"/>
+        </w:rPr>
+        <w:t xml:space="preserve">Spring Data JPA </w:t>
+      </w:r>
+      <w:proofErr w:type="spellStart"/>
+      <w:r>
+        <w:rPr>
+          <w:rFonts w:ascii="&amp;quot" w:eastAsia="Times New Roman" w:hAnsi="&amp;quot" w:cs="Times New Roman"/>
+          <w:b/>
+          <w:bCs/>
+          <w:caps/>
+          <w:color w:val="FFFFFF"/>
+          <w:sz w:val="20"/>
+          <w:szCs w:val="20"/>
+          <w:shd w:val="clear" w:color="auto" w:fill="6DB33F"/>
+          <w:lang w:eastAsia="es-ES"/>
+        </w:rPr>
+        <w:t>SQL</w:t>
+      </w:r>
+      <w:r>
+        <w:rPr>
+          <w:rFonts w:ascii="&amp;quot" w:eastAsia="Times New Roman" w:hAnsi="&amp;quot" w:cs="Times New Roman"/>
+          <w:color w:val="000000"/>
+          <w:sz w:val="23"/>
+          <w:szCs w:val="23"/>
+          <w:lang w:eastAsia="es-ES"/>
+        </w:rPr>
+        <w:t>Persist</w:t>
+      </w:r>
+      <w:proofErr w:type="spellEnd"/>
+      <w:r>
+        <w:rPr>
+          <w:rFonts w:ascii="&amp;quot" w:eastAsia="Times New Roman" w:hAnsi="&amp;quot" w:cs="Times New Roman"/>
+          <w:color w:val="000000"/>
+          <w:sz w:val="23"/>
+          <w:szCs w:val="23"/>
+          <w:lang w:eastAsia="es-ES"/>
+        </w:rPr>
+        <w:t xml:space="preserve"> data in SQL </w:t>
+      </w:r>
+      <w:proofErr w:type="spellStart"/>
+      <w:r>
+        <w:rPr>
+          <w:rFonts w:ascii="&amp;quot" w:eastAsia="Times New Roman" w:hAnsi="&amp;quot" w:cs="Times New Roman"/>
+          <w:color w:val="000000"/>
+          <w:sz w:val="23"/>
+          <w:szCs w:val="23"/>
+          <w:lang w:eastAsia="es-ES"/>
+        </w:rPr>
+        <w:t>stores</w:t>
+      </w:r>
+      <w:proofErr w:type="spellEnd"/>
+      <w:r>
+        <w:rPr>
+          <w:rFonts w:ascii="&amp;quot" w:eastAsia="Times New Roman" w:hAnsi="&amp;quot" w:cs="Times New Roman"/>
+          <w:color w:val="000000"/>
+          <w:sz w:val="23"/>
+          <w:szCs w:val="23"/>
+          <w:lang w:eastAsia="es-ES"/>
+        </w:rPr>
+        <w:t xml:space="preserve"> </w:t>
+      </w:r>
+      <w:proofErr w:type="spellStart"/>
+      <w:r>
+        <w:rPr>
+          <w:rFonts w:ascii="&amp;quot" w:eastAsia="Times New Roman" w:hAnsi="&amp;quot" w:cs="Times New Roman"/>
+          <w:color w:val="000000"/>
+          <w:sz w:val="23"/>
+          <w:szCs w:val="23"/>
+          <w:lang w:eastAsia="es-ES"/>
+        </w:rPr>
+        <w:t>with</w:t>
+      </w:r>
+      <w:proofErr w:type="spellEnd"/>
+      <w:r>
+        <w:rPr>
+          <w:rFonts w:ascii="&amp;quot" w:eastAsia="Times New Roman" w:hAnsi="&amp;quot" w:cs="Times New Roman"/>
+          <w:color w:val="000000"/>
+          <w:sz w:val="23"/>
+          <w:szCs w:val="23"/>
+          <w:lang w:eastAsia="es-ES"/>
+        </w:rPr>
+        <w:t xml:space="preserve"> Java </w:t>
+      </w:r>
+      <w:proofErr w:type="spellStart"/>
+      <w:r>
+        <w:rPr>
+          <w:rFonts w:ascii="&amp;quot" w:eastAsia="Times New Roman" w:hAnsi="&amp;quot" w:cs="Times New Roman"/>
+          <w:color w:val="000000"/>
+          <w:sz w:val="23"/>
+          <w:szCs w:val="23"/>
+          <w:lang w:eastAsia="es-ES"/>
+        </w:rPr>
+        <w:t>Persistence</w:t>
+      </w:r>
+      <w:proofErr w:type="spellEnd"/>
+      <w:r>
+        <w:rPr>
+          <w:rFonts w:ascii="&amp;quot" w:eastAsia="Times New Roman" w:hAnsi="&amp;quot" w:cs="Times New Roman"/>
+          <w:color w:val="000000"/>
+          <w:sz w:val="23"/>
+          <w:szCs w:val="23"/>
+          <w:lang w:eastAsia="es-ES"/>
+        </w:rPr>
+        <w:t xml:space="preserve"> API </w:t>
+      </w:r>
+      <w:proofErr w:type="spellStart"/>
+      <w:r>
+        <w:rPr>
+          <w:rFonts w:ascii="&amp;quot" w:eastAsia="Times New Roman" w:hAnsi="&amp;quot" w:cs="Times New Roman"/>
+          <w:color w:val="000000"/>
+          <w:sz w:val="23"/>
+          <w:szCs w:val="23"/>
+          <w:lang w:eastAsia="es-ES"/>
+        </w:rPr>
+        <w:t>using</w:t>
+      </w:r>
+      <w:proofErr w:type="spellEnd"/>
+      <w:r>
+        <w:rPr>
+          <w:rFonts w:ascii="&amp;quot" w:eastAsia="Times New Roman" w:hAnsi="&amp;quot" w:cs="Times New Roman"/>
+          <w:color w:val="000000"/>
+          <w:sz w:val="23"/>
+          <w:szCs w:val="23"/>
+          <w:lang w:eastAsia="es-ES"/>
+        </w:rPr>
+        <w:t xml:space="preserve"> Spring Data and </w:t>
+      </w:r>
+      <w:proofErr w:type="spellStart"/>
+      <w:r>
+        <w:rPr>
+          <w:rFonts w:ascii="&amp;quot" w:eastAsia="Times New Roman" w:hAnsi="&amp;quot" w:cs="Times New Roman"/>
+          <w:color w:val="000000"/>
+          <w:sz w:val="23"/>
+          <w:szCs w:val="23"/>
+          <w:lang w:eastAsia="es-ES"/>
+        </w:rPr>
+        <w:t>Hibernate</w:t>
+      </w:r>
+      <w:proofErr w:type="spellEnd"/>
+      <w:r>
+        <w:rPr>
+          <w:rFonts w:ascii="&amp;quot" w:eastAsia="Times New Roman" w:hAnsi="&amp;quot" w:cs="Times New Roman"/>
+          <w:color w:val="000000"/>
+          <w:sz w:val="23"/>
+          <w:szCs w:val="23"/>
+          <w:lang w:eastAsia="es-ES"/>
+        </w:rPr>
+        <w:t>.</w:t>
+      </w:r>
+    </w:p>
+    <w:p>
+      <w:pPr>
+        <w:numPr>
+          <w:ilvl w:val="0"/>
+          <w:numId w:val="1"/>
+        </w:numPr>
+        <w:pBdr>
+          <w:bottom w:val="single" w:sz="6" w:space="0" w:color="DCE8E8"/>
+        </w:pBdr>
+        <w:spacing w:after="0" w:line="240" w:lineRule="auto"/>
+        <w:rPr>
+          <w:rFonts w:ascii="&amp;quot" w:eastAsia="Times New Roman" w:hAnsi="&amp;quot" w:cs="Times New Roman"/>
+          <w:color w:val="000000"/>
+          <w:sz w:val="23"/>
+          <w:szCs w:val="23"/>
+          <w:lang w:eastAsia="es-ES"/>
+        </w:rPr>
+      </w:pPr>
+      <w:proofErr w:type="spellStart"/>
+      <w:r>
+        <w:rPr>
+          <w:rFonts w:ascii="&amp;quot" w:eastAsia="Times New Roman" w:hAnsi="&amp;quot" w:cs="Times New Roman"/>
+          <w:b/>
+          <w:bCs/>
+          <w:color w:val="000000"/>
+          <w:sz w:val="26"/>
+          <w:szCs w:val="26"/>
+          <w:lang w:eastAsia="es-ES"/>
+        </w:rPr>
+        <w:t>MySQL</w:t>
+      </w:r>
+      <w:proofErr w:type="spellEnd"/>
+      <w:r>
+        <w:rPr>
+          <w:rFonts w:ascii="&amp;quot" w:eastAsia="Times New Roman" w:hAnsi="&amp;quot" w:cs="Times New Roman"/>
+          <w:b/>
+          <w:bCs/>
+          <w:color w:val="000000"/>
+          <w:sz w:val="26"/>
+          <w:szCs w:val="26"/>
+          <w:lang w:eastAsia="es-ES"/>
+        </w:rPr>
+        <w:t xml:space="preserve"> Driver </w:t>
+      </w:r>
+      <w:proofErr w:type="spellStart"/>
+      <w:r>
+        <w:rPr>
+          <w:rFonts w:ascii="&amp;quot" w:eastAsia="Times New Roman" w:hAnsi="&amp;quot" w:cs="Times New Roman"/>
+          <w:b/>
+          <w:bCs/>
+          <w:caps/>
+          <w:color w:val="FFFFFF"/>
+          <w:sz w:val="20"/>
+          <w:szCs w:val="20"/>
+          <w:shd w:val="clear" w:color="auto" w:fill="6DB33F"/>
+          <w:lang w:eastAsia="es-ES"/>
+        </w:rPr>
+        <w:t>SQL</w:t>
+      </w:r>
+      <w:r>
+        <w:rPr>
+          <w:rFonts w:ascii="&amp;quot" w:eastAsia="Times New Roman" w:hAnsi="&amp;quot" w:cs="Times New Roman"/>
+          <w:color w:val="000000"/>
+          <w:sz w:val="23"/>
+          <w:szCs w:val="23"/>
+          <w:lang w:eastAsia="es-ES"/>
+        </w:rPr>
+        <w:t>MySQL</w:t>
+      </w:r>
+      <w:proofErr w:type="spellEnd"/>
+      <w:r>
+        <w:rPr>
+          <w:rFonts w:ascii="&amp;quot" w:eastAsia="Times New Roman" w:hAnsi="&amp;quot" w:cs="Times New Roman"/>
+          <w:color w:val="000000"/>
+          <w:sz w:val="23"/>
+          <w:szCs w:val="23"/>
+          <w:lang w:eastAsia="es-ES"/>
+        </w:rPr>
+        <w:t xml:space="preserve"> JDBC and R2DBC driver.</w:t>
+      </w:r>
+    </w:p>
+    <w:p>
+      <w:pPr>
+        <w:numPr>
+          <w:ilvl w:val="0"/>
+          <w:numId w:val="1"/>
+        </w:numPr>
+        <w:pBdr>
+          <w:bottom w:val="single" w:sz="6" w:space="0" w:color="DCE8E8"/>
+        </w:pBdr>
+        <w:spacing w:after="0" w:line="240" w:lineRule="auto"/>
+        <w:rPr>
+          <w:rFonts w:ascii="&amp;quot" w:eastAsia="Times New Roman" w:hAnsi="&amp;quot" w:cs="Times New Roman"/>
+          <w:color w:val="000000"/>
+          <w:sz w:val="23"/>
+          <w:szCs w:val="23"/>
+          <w:lang w:eastAsia="es-ES"/>
+        </w:rPr>
+      </w:pPr>
+      <w:r>
+        <w:rPr>
+          <w:rFonts w:ascii="&amp;quot" w:eastAsia="Times New Roman" w:hAnsi="&amp;quot" w:cs="Times New Roman"/>
+          <w:b/>
+          <w:bCs/>
+          <w:color w:val="000000"/>
+          <w:sz w:val="26"/>
+          <w:szCs w:val="26"/>
+          <w:lang w:eastAsia="es-ES"/>
+        </w:rPr>
+        <w:t xml:space="preserve">Spring Data JDBC </w:t>
+      </w:r>
+      <w:proofErr w:type="spellStart"/>
+      <w:r>
+        <w:rPr>
+          <w:rFonts w:ascii="&amp;quot" w:eastAsia="Times New Roman" w:hAnsi="&amp;quot" w:cs="Times New Roman"/>
+          <w:b/>
+          <w:bCs/>
+          <w:caps/>
+          <w:color w:val="FFFFFF"/>
+          <w:sz w:val="20"/>
+          <w:szCs w:val="20"/>
+          <w:shd w:val="clear" w:color="auto" w:fill="6DB33F"/>
+          <w:lang w:eastAsia="es-ES"/>
+        </w:rPr>
+        <w:t>SQL</w:t>
+      </w:r>
+      <w:r>
+        <w:rPr>
+          <w:rFonts w:ascii="&amp;quot" w:eastAsia="Times New Roman" w:hAnsi="&amp;quot" w:cs="Times New Roman"/>
+          <w:color w:val="000000"/>
+          <w:sz w:val="23"/>
+          <w:szCs w:val="23"/>
+          <w:lang w:eastAsia="es-ES"/>
+        </w:rPr>
+        <w:t>Persist</w:t>
+      </w:r>
+      <w:proofErr w:type="spellEnd"/>
+      <w:r>
+        <w:rPr>
+          <w:rFonts w:ascii="&amp;quot" w:eastAsia="Times New Roman" w:hAnsi="&amp;quot" w:cs="Times New Roman"/>
+          <w:color w:val="000000"/>
+          <w:sz w:val="23"/>
+          <w:szCs w:val="23"/>
+          <w:lang w:eastAsia="es-ES"/>
+        </w:rPr>
+        <w:t xml:space="preserve"> data in SQL </w:t>
+      </w:r>
+      <w:proofErr w:type="spellStart"/>
+      <w:r>
+        <w:rPr>
+          <w:rFonts w:ascii="&amp;quot" w:eastAsia="Times New Roman" w:hAnsi="&amp;quot" w:cs="Times New Roman"/>
+          <w:color w:val="000000"/>
+          <w:sz w:val="23"/>
+          <w:szCs w:val="23"/>
+          <w:lang w:eastAsia="es-ES"/>
+        </w:rPr>
+        <w:t>stores</w:t>
+      </w:r>
+      <w:proofErr w:type="spellEnd"/>
+      <w:r>
+        <w:rPr>
+          <w:rFonts w:ascii="&amp;quot" w:eastAsia="Times New Roman" w:hAnsi="&amp;quot" w:cs="Times New Roman"/>
+          <w:color w:val="000000"/>
+          <w:sz w:val="23"/>
+          <w:szCs w:val="23"/>
+          <w:lang w:eastAsia="es-ES"/>
+        </w:rPr>
+        <w:t xml:space="preserve"> </w:t>
+      </w:r>
+      <w:proofErr w:type="spellStart"/>
+      <w:r>
+        <w:rPr>
+          <w:rFonts w:ascii="&amp;quot" w:eastAsia="Times New Roman" w:hAnsi="&amp;quot" w:cs="Times New Roman"/>
+          <w:color w:val="000000"/>
+          <w:sz w:val="23"/>
+          <w:szCs w:val="23"/>
+          <w:lang w:eastAsia="es-ES"/>
+        </w:rPr>
+        <w:t>with</w:t>
+      </w:r>
+      <w:proofErr w:type="spellEnd"/>
+      <w:r>
+        <w:rPr>
+          <w:rFonts w:ascii="&amp;quot" w:eastAsia="Times New Roman" w:hAnsi="&amp;quot" w:cs="Times New Roman"/>
+          <w:color w:val="000000"/>
+          <w:sz w:val="23"/>
+          <w:szCs w:val="23"/>
+          <w:lang w:eastAsia="es-ES"/>
+        </w:rPr>
+        <w:t xml:space="preserve"> </w:t>
+      </w:r>
+      <w:proofErr w:type="spellStart"/>
+      <w:r>
+        <w:rPr>
+          <w:rFonts w:ascii="&amp;quot" w:eastAsia="Times New Roman" w:hAnsi="&amp;quot" w:cs="Times New Roman"/>
+          <w:color w:val="000000"/>
+          <w:sz w:val="23"/>
+          <w:szCs w:val="23"/>
+          <w:lang w:eastAsia="es-ES"/>
+        </w:rPr>
+        <w:t>plain</w:t>
+      </w:r>
+      <w:proofErr w:type="spellEnd"/>
+      <w:r>
+        <w:rPr>
+          <w:rFonts w:ascii="&amp;quot" w:eastAsia="Times New Roman" w:hAnsi="&amp;quot" w:cs="Times New Roman"/>
+          <w:color w:val="000000"/>
+          <w:sz w:val="23"/>
+          <w:szCs w:val="23"/>
+          <w:lang w:eastAsia="es-ES"/>
+        </w:rPr>
+        <w:t xml:space="preserve"> JDBC </w:t>
+      </w:r>
+      <w:proofErr w:type="spellStart"/>
+      <w:r>
+        <w:rPr>
+          <w:rFonts w:ascii="&amp;quot" w:eastAsia="Times New Roman" w:hAnsi="&amp;quot" w:cs="Times New Roman"/>
+          <w:color w:val="000000"/>
+          <w:sz w:val="23"/>
+          <w:szCs w:val="23"/>
+          <w:lang w:eastAsia="es-ES"/>
+        </w:rPr>
+        <w:t>using</w:t>
+      </w:r>
+      <w:proofErr w:type="spellEnd"/>
+      <w:r>
+        <w:rPr>
+          <w:rFonts w:ascii="&amp;quot" w:eastAsia="Times New Roman" w:hAnsi="&amp;quot" w:cs="Times New Roman"/>
+          <w:color w:val="000000"/>
+          <w:sz w:val="23"/>
+          <w:szCs w:val="23"/>
+          <w:lang w:eastAsia="es-ES"/>
+        </w:rPr>
+        <w:t xml:space="preserve"> Spring Data.</w:t>
       </w:r>
     </w:p>
     <w:p>
@@ -768,17 +2840,131 @@
     </w:p>
     <w:p>
       <w:pPr>
-        <w:pStyle w:val="Prrafodelista"/>
-        <w:numPr>
-          <w:ilvl w:val="0"/>
-          <w:numId w:val="3"/>
-        </w:numPr>
         <w:rPr>
           <w:rFonts w:cstheme="minorHAnsi"/>
           <w:sz w:val="28"/>
           <w:szCs w:val="28"/>
         </w:rPr>
       </w:pPr>
+    </w:p>
+    <w:p>
+      <w:pPr>
+        <w:rPr>
+          <w:rFonts w:cstheme="minorHAnsi"/>
+          <w:sz w:val="28"/>
+          <w:szCs w:val="28"/>
+        </w:rPr>
+      </w:pPr>
+    </w:p>
+    <w:p>
+      <w:pPr>
+        <w:rPr>
+          <w:rFonts w:cstheme="minorHAnsi"/>
+          <w:sz w:val="28"/>
+          <w:szCs w:val="28"/>
+        </w:rPr>
+      </w:pPr>
+      <w:r>
+        <w:rPr>
+          <w:rFonts w:cstheme="minorHAnsi"/>
+          <w:sz w:val="28"/>
+          <w:szCs w:val="28"/>
+        </w:rPr>
+        <w:t>Enlaces interesantes:</w:t>
+      </w:r>
+    </w:p>
+    <w:p>
+      <w:pPr>
+        <w:shd w:val="clear" w:color="auto" w:fill="1E1E1E"/>
+        <w:spacing w:line="285" w:lineRule="atLeast"/>
+        <w:rPr>
+          <w:rFonts w:ascii="Consolas" w:eastAsia="Times New Roman" w:hAnsi="Consolas" w:cs="Times New Roman"/>
+          <w:color w:val="D4D4D4"/>
+          <w:sz w:val="21"/>
+          <w:szCs w:val="21"/>
+          <w:lang w:eastAsia="es-ES"/>
+        </w:rPr>
+      </w:pPr>
+      <w:hyperlink r:id="rId8" w:history="1">
+        <w:r>
+          <w:rPr>
+            <w:rStyle w:val="Hipervnculo"/>
+            <w:rFonts w:ascii="Arial" w:eastAsia="Times New Roman" w:hAnsi="Arial" w:cs="Arial"/>
+            <w:kern w:val="36"/>
+            <w:sz w:val="48"/>
+            <w:szCs w:val="48"/>
+            <w:lang w:eastAsia="es-ES"/>
+          </w:rPr>
+          <w:t>CORS</w:t>
+        </w:r>
+      </w:hyperlink>
+      <w:r>
+        <w:rPr>
+          <w:rFonts w:ascii="Arial" w:eastAsia="Times New Roman" w:hAnsi="Arial" w:cs="Arial"/>
+          <w:color w:val="003D8D"/>
+          <w:kern w:val="36"/>
+          <w:sz w:val="48"/>
+          <w:szCs w:val="48"/>
+          <w:lang w:eastAsia="es-ES"/>
+        </w:rPr>
+        <w:t>: </w:t>
+      </w:r>
+      <w:r>
+        <w:rPr>
+          <w:rFonts w:ascii="Consolas" w:eastAsia="Times New Roman" w:hAnsi="Consolas" w:cs="Times New Roman"/>
+          <w:color w:val="D4D4D4"/>
+          <w:sz w:val="21"/>
+          <w:szCs w:val="21"/>
+          <w:lang w:eastAsia="es-ES"/>
+        </w:rPr>
+        <w:t>@</w:t>
+      </w:r>
+      <w:proofErr w:type="spellStart"/>
+      <w:r>
+        <w:rPr>
+          <w:rFonts w:ascii="Consolas" w:eastAsia="Times New Roman" w:hAnsi="Consolas" w:cs="Times New Roman"/>
+          <w:color w:val="4EC9B0"/>
+          <w:sz w:val="21"/>
+          <w:szCs w:val="21"/>
+          <w:lang w:eastAsia="es-ES"/>
+        </w:rPr>
+        <w:t>CrossOrigin</w:t>
+      </w:r>
+      <w:proofErr w:type="spellEnd"/>
+    </w:p>
+    <w:p>
+      <w:pPr>
+        <w:shd w:val="clear" w:color="auto" w:fill="FFFFFF"/>
+        <w:spacing w:before="300" w:after="300" w:line="540" w:lineRule="atLeast"/>
+        <w:outlineLvl w:val="0"/>
+        <w:rPr>
+          <w:rFonts w:ascii="Arial" w:eastAsia="Times New Roman" w:hAnsi="Arial" w:cs="Arial"/>
+          <w:color w:val="003D8D"/>
+          <w:kern w:val="36"/>
+          <w:sz w:val="48"/>
+          <w:szCs w:val="48"/>
+          <w:lang w:eastAsia="es-ES"/>
+        </w:rPr>
+      </w:pPr>
+    </w:p>
+    <w:p>
+      <w:pPr>
+        <w:rPr>
+          <w:rFonts w:cstheme="minorHAnsi"/>
+          <w:sz w:val="28"/>
+          <w:szCs w:val="28"/>
+        </w:rPr>
+      </w:pPr>
+      <w:r>
+        <w:rPr>
+          <w:color w:val="000000"/>
+          <w:sz w:val="27"/>
+          <w:szCs w:val="27"/>
+        </w:rPr>
+        <w:t>listo Hola Mundo ya estuveFAE7BF3819A4328DD56A114077B238EC</w:t>
+      </w:r>
+      <w:bookmarkStart w:id="0" w:name="_GoBack"/>
+      <w:bookmarkEnd w:id="0"/>
     </w:p>
     <w:sectPr>
       <w:pgSz w:w="11906" w:h="16838"/>
@@ -1167,6 +3353,155 @@
       </w:rPr>
     </w:lvl>
   </w:abstractNum>
+  <w:abstractNum w:abstractNumId="3">
+    <w:nsid w:val="505A596C"/>
+    <w:multiLevelType w:val="multilevel"/>
+    <w:tmpl w:val="9EDCDDFE"/>
+    <w:lvl w:ilvl="0">
+      <w:start w:val="1"/>
+      <w:numFmt w:val="bullet"/>
+      <w:lvlText w:val=""/>
+      <w:lvlJc w:val="left"/>
+      <w:pPr>
+        <w:tabs>
+          <w:tab w:val="num" w:pos="720"/>
+        </w:tabs>
+        <w:ind w:left="720" w:hanging="360"/>
+      </w:pPr>
+      <w:rPr>
+        <w:rFonts w:ascii="Symbol" w:hAnsi="Symbol" w:hint="default"/>
+        <w:sz w:val="20"/>
+      </w:rPr>
+    </w:lvl>
+    <w:lvl w:ilvl="1" w:tentative="1">
+      <w:start w:val="1"/>
+      <w:numFmt w:val="bullet"/>
+      <w:lvlText w:val="o"/>
+      <w:lvlJc w:val="left"/>
+      <w:pPr>
+        <w:tabs>
+          <w:tab w:val="num" w:pos="1440"/>
+        </w:tabs>
+        <w:ind w:left="1440" w:hanging="360"/>
+      </w:pPr>
+      <w:rPr>
+        <w:rFonts w:ascii="Courier New" w:hAnsi="Courier New" w:hint="default"/>
+        <w:sz w:val="20"/>
+      </w:rPr>
+    </w:lvl>
+    <w:lvl w:ilvl="2" w:tentative="1">
+      <w:start w:val="1"/>
+      <w:numFmt w:val="bullet"/>
+      <w:lvlText w:val=""/>
+      <w:lvlJc w:val="left"/>
+      <w:pPr>
+        <w:tabs>
+          <w:tab w:val="num" w:pos="2160"/>
+        </w:tabs>
+        <w:ind w:left="2160" w:hanging="360"/>
+      </w:pPr>
+      <w:rPr>
+        <w:rFonts w:ascii="Wingdings" w:hAnsi="Wingdings" w:hint="default"/>
+        <w:sz w:val="20"/>
+      </w:rPr>
+    </w:lvl>
+    <w:lvl w:ilvl="3" w:tentative="1">
+      <w:start w:val="1"/>
+      <w:numFmt w:val="bullet"/>
+      <w:lvlText w:val=""/>
+      <w:lvlJc w:val="left"/>
+      <w:pPr>
+        <w:tabs>
+          <w:tab w:val="num" w:pos="2880"/>
+        </w:tabs>
+        <w:ind w:left="2880" w:hanging="360"/>
+      </w:pPr>
+      <w:rPr>
+        <w:rFonts w:ascii="Wingdings" w:hAnsi="Wingdings" w:hint="default"/>
+        <w:sz w:val="20"/>
+      </w:rPr>
+    </w:lvl>
+    <w:lvl w:ilvl="4" w:tentative="1">
+      <w:start w:val="1"/>
+      <w:numFmt w:val="bullet"/>
+      <w:lvlText w:val=""/>
+      <w:lvlJc w:val="left"/>
+      <w:pPr>
+        <w:tabs>
+          <w:tab w:val="num" w:pos="3600"/>
+        </w:tabs>
+        <w:ind w:left="3600" w:hanging="360"/>
+      </w:pPr>
+      <w:rPr>
+        <w:rFonts w:ascii="Wingdings" w:hAnsi="Wingdings" w:hint="default"/>
+        <w:sz w:val="20"/>
+      </w:rPr>
+    </w:lvl>
+    <w:lvl w:ilvl="5" w:tentative="1">
+      <w:start w:val="1"/>
+      <w:numFmt w:val="bullet"/>
+      <w:lvlText w:val=""/>
+      <w:lvlJc w:val="left"/>
+      <w:pPr>
+        <w:tabs>
+          <w:tab w:val="num" w:pos="4320"/>
+        </w:tabs>
+        <w:ind w:left="4320" w:hanging="360"/>
+      </w:pPr>
+      <w:rPr>
+        <w:rFonts w:ascii="Wingdings" w:hAnsi="Wingdings" w:hint="default"/>
+        <w:sz w:val="20"/>
+      </w:rPr>
+    </w:lvl>
+    <w:lvl w:ilvl="6" w:tentative="1">
+      <w:start w:val="1"/>
+      <w:numFmt w:val="bullet"/>
+      <w:lvlText w:val=""/>
+      <w:lvlJc w:val="left"/>
+      <w:pPr>
+        <w:tabs>
+          <w:tab w:val="num" w:pos="5040"/>
+        </w:tabs>
+        <w:ind w:left="5040" w:hanging="360"/>
+      </w:pPr>
+      <w:rPr>
+        <w:rFonts w:ascii="Wingdings" w:hAnsi="Wingdings" w:hint="default"/>
+        <w:sz w:val="20"/>
+      </w:rPr>
+    </w:lvl>
+    <w:lvl w:ilvl="7" w:tentative="1">
+      <w:start w:val="1"/>
+      <w:numFmt w:val="bullet"/>
+      <w:lvlText w:val=""/>
+      <w:lvlJc w:val="left"/>
+      <w:pPr>
+        <w:tabs>
+          <w:tab w:val="num" w:pos="5760"/>
+        </w:tabs>
+        <w:ind w:left="5760" w:hanging="360"/>
+      </w:pPr>
+      <w:rPr>
+        <w:rFonts w:ascii="Wingdings" w:hAnsi="Wingdings" w:hint="default"/>
+        <w:sz w:val="20"/>
+      </w:rPr>
+    </w:lvl>
+    <w:lvl w:ilvl="8" w:tentative="1">
+      <w:start w:val="1"/>
+      <w:numFmt w:val="bullet"/>
+      <w:lvlText w:val=""/>
+      <w:lvlJc w:val="left"/>
+      <w:pPr>
+        <w:tabs>
+          <w:tab w:val="num" w:pos="6480"/>
+        </w:tabs>
+        <w:ind w:left="6480" w:hanging="360"/>
+      </w:pPr>
+      <w:rPr>
+        <w:rFonts w:ascii="Wingdings" w:hAnsi="Wingdings" w:hint="default"/>
+        <w:sz w:val="20"/>
+      </w:rPr>
+    </w:lvl>
+  </w:abstractNum>
   <w:num w:numId="1">
     <w:abstractNumId w:val="2"/>
   </w:num>
@@ -1175,6 +3510,9 @@
   </w:num>
   <w:num w:numId="3">
     <w:abstractNumId w:val="0"/>
+  </w:num>
+  <w:num w:numId="4">
+    <w:abstractNumId w:val="3"/>
   </w:num>
 </w:numbering>
 </file>
@@ -1573,6 +3911,27 @@
     <w:name w:val="Normal"/>
     <w:qFormat/>
   </w:style>
+  <w:style w:type="paragraph" w:styleId="Ttulo1">
+    <w:name w:val="heading 1"/>
+    <w:basedOn w:val="Normal"/>
+    <w:link w:val="Ttulo1Car"/>
+    <w:uiPriority w:val="9"/>
+    <w:qFormat/>
+    <w:rsid w:val="00953FE1"/>
+    <w:pPr>
+      <w:spacing w:before="100" w:beforeAutospacing="1" w:after="100" w:afterAutospacing="1" w:line="240" w:lineRule="auto"/>
+      <w:outlineLvl w:val="0"/>
+    </w:pPr>
+    <w:rPr>
+      <w:rFonts w:ascii="Times New Roman" w:eastAsia="Times New Roman" w:hAnsi="Times New Roman" w:cs="Times New Roman"/>
+      <w:b/>
+      <w:bCs/>
+      <w:kern w:val="36"/>
+      <w:sz w:val="48"/>
+      <w:szCs w:val="48"/>
+      <w:lang w:eastAsia="es-ES"/>
+    </w:rPr>
+  </w:style>
   <w:style w:type="character" w:default="1" w:styleId="Fuentedeprrafopredeter">
     <w:name w:val="Default Paragraph Font"/>
     <w:uiPriority w:val="1"/>
@@ -1621,7 +3980,6 @@
     <w:name w:val="Hyperlink"/>
     <w:basedOn w:val="Fuentedeprrafopredeter"/>
     <w:uiPriority w:val="99"/>
-    <w:semiHidden/>
     <w:unhideWhenUsed/>
     <w:rsid w:val="008F4362"/>
     <w:rPr>
@@ -1639,6 +3997,65 @@
       <w:ind w:left="720"/>
       <w:contextualSpacing/>
     </w:pPr>
+  </w:style>
+  <w:style w:type="character" w:styleId="Hipervnculovisitado">
+    <w:name w:val="FollowedHyperlink"/>
+    <w:basedOn w:val="Fuentedeprrafopredeter"/>
+    <w:uiPriority w:val="99"/>
+    <w:semiHidden/>
+    <w:unhideWhenUsed/>
+    <w:rsid w:val="00C17439"/>
+    <w:rPr>
+      <w:color w:val="954F72" w:themeColor="followedHyperlink"/>
+      <w:u w:val="single"/>
+    </w:rPr>
+  </w:style>
+  <w:style w:type="character" w:styleId="Textoennegrita">
+    <w:name w:val="Strong"/>
+    <w:basedOn w:val="Fuentedeprrafopredeter"/>
+    <w:uiPriority w:val="22"/>
+    <w:qFormat/>
+    <w:rsid w:val="00C17439"/>
+    <w:rPr>
+      <w:b/>
+      <w:bCs/>
+    </w:rPr>
+  </w:style>
+  <w:style w:type="character" w:customStyle="1" w:styleId="group">
+    <w:name w:val="group"/>
+    <w:basedOn w:val="Fuentedeprrafopredeter"/>
+    <w:rsid w:val="00C17439"/>
+  </w:style>
+  <w:style w:type="character" w:customStyle="1" w:styleId="description">
+    <w:name w:val="description"/>
+    <w:basedOn w:val="Fuentedeprrafopredeter"/>
+    <w:rsid w:val="00C17439"/>
+  </w:style>
+  <w:style w:type="character" w:customStyle="1" w:styleId="button-content">
+    <w:name w:val="button-content"/>
+    <w:basedOn w:val="Fuentedeprrafopredeter"/>
+    <w:rsid w:val="00C17439"/>
+  </w:style>
+  <w:style w:type="character" w:customStyle="1" w:styleId="secondary">
+    <w:name w:val="secondary"/>
+    <w:basedOn w:val="Fuentedeprrafopredeter"/>
+    <w:rsid w:val="00C17439"/>
+  </w:style>
+  <w:style w:type="character" w:customStyle="1" w:styleId="Ttulo1Car">
+    <w:name w:val="Título 1 Car"/>
+    <w:basedOn w:val="Fuentedeprrafopredeter"/>
+    <w:link w:val="Ttulo1"/>
+    <w:uiPriority w:val="9"/>
+    <w:rsid w:val="00953FE1"/>
+    <w:rPr>
+      <w:rFonts w:ascii="Times New Roman" w:eastAsia="Times New Roman" w:hAnsi="Times New Roman" w:cs="Times New Roman"/>
+      <w:b/>
+      <w:bCs/>
+      <w:kern w:val="36"/>
+      <w:sz w:val="48"/>
+      <w:szCs w:val="48"/>
+      <w:lang w:eastAsia="es-ES"/>
+    </w:rPr>
   </w:style>
 </w:styles>
 </file>

</xml_diff>